<commit_message>
added docs for details and measurments
</commit_message>
<xml_diff>
--- a/doc/SAML10-QT8_LowPower.docx
+++ b/doc/SAML10-QT8_LowPower.docx
@@ -557,7 +557,7 @@
           <w:r>
             <w:fldChar w:fldCharType="separate"/>
           </w:r>
-          <w:hyperlink w:anchor="_Toc14959118" w:history="1">
+          <w:hyperlink w:anchor="_Toc21086355" w:history="1">
             <w:r>
               <w:rPr>
                 <w:rStyle w:val="Hyperlink"/>
@@ -584,7 +584,7 @@
                 <w:noProof/>
                 <w:webHidden/>
               </w:rPr>
-              <w:instrText xml:space="preserve"> PAGEREF _Toc14959118 \h </w:instrText>
+              <w:instrText xml:space="preserve"> PAGEREF _Toc21086355 \h </w:instrText>
             </w:r>
             <w:r>
               <w:rPr>
@@ -626,7 +626,7 @@
               <w:noProof/>
             </w:rPr>
           </w:pPr>
-          <w:hyperlink w:anchor="_Toc14959119" w:history="1">
+          <w:hyperlink w:anchor="_Toc21086356" w:history="1">
             <w:r>
               <w:rPr>
                 <w:rStyle w:val="Hyperlink"/>
@@ -653,7 +653,7 @@
                 <w:noProof/>
                 <w:webHidden/>
               </w:rPr>
-              <w:instrText xml:space="preserve"> PAGEREF _Toc14959119 \h </w:instrText>
+              <w:instrText xml:space="preserve"> PAGEREF _Toc21086356 \h </w:instrText>
             </w:r>
             <w:r>
               <w:rPr>
@@ -695,7 +695,7 @@
               <w:noProof/>
             </w:rPr>
           </w:pPr>
-          <w:hyperlink w:anchor="_Toc14959120" w:history="1">
+          <w:hyperlink w:anchor="_Toc21086357" w:history="1">
             <w:r>
               <w:rPr>
                 <w:rStyle w:val="Hyperlink"/>
@@ -722,7 +722,7 @@
                 <w:noProof/>
                 <w:webHidden/>
               </w:rPr>
-              <w:instrText xml:space="preserve"> PAGEREF _Toc14959120 \h </w:instrText>
+              <w:instrText xml:space="preserve"> PAGEREF _Toc21086357 \h </w:instrText>
             </w:r>
             <w:r>
               <w:rPr>
@@ -764,7 +764,7 @@
               <w:noProof/>
             </w:rPr>
           </w:pPr>
-          <w:hyperlink w:anchor="_Toc14959121" w:history="1">
+          <w:hyperlink w:anchor="_Toc21086358" w:history="1">
             <w:r>
               <w:rPr>
                 <w:rStyle w:val="Hyperlink"/>
@@ -791,7 +791,7 @@
                 <w:noProof/>
                 <w:webHidden/>
               </w:rPr>
-              <w:instrText xml:space="preserve"> PAGEREF _Toc14959121 \h </w:instrText>
+              <w:instrText xml:space="preserve"> PAGEREF _Toc21086358 \h </w:instrText>
             </w:r>
             <w:r>
               <w:rPr>
@@ -833,13 +833,27 @@
               <w:noProof/>
             </w:rPr>
           </w:pPr>
-          <w:hyperlink w:anchor="_Toc14959122" w:history="1">
+          <w:hyperlink w:anchor="_Toc21086359" w:history="1">
             <w:r>
               <w:rPr>
                 <w:rStyle w:val="Hyperlink"/>
                 <w:noProof/>
               </w:rPr>
-              <w:t>SAML10 Low Power 2D demo</w:t>
+              <w:t>SAML10 Low Po</w:t>
+            </w:r>
+            <w:r>
+              <w:rPr>
+                <w:rStyle w:val="Hyperlink"/>
+                <w:noProof/>
+              </w:rPr>
+              <w:t>w</w:t>
+            </w:r>
+            <w:r>
+              <w:rPr>
+                <w:rStyle w:val="Hyperlink"/>
+                <w:noProof/>
+              </w:rPr>
+              <w:t>er Single Button Demo</w:t>
             </w:r>
             <w:r>
               <w:rPr>
@@ -860,7 +874,7 @@
                 <w:noProof/>
                 <w:webHidden/>
               </w:rPr>
-              <w:instrText xml:space="preserve"> PAGEREF _Toc14959122 \h </w:instrText>
+              <w:instrText xml:space="preserve"> PAGEREF _Toc21086359 \h </w:instrText>
             </w:r>
             <w:r>
               <w:rPr>
@@ -902,12 +916,150 @@
               <w:noProof/>
             </w:rPr>
           </w:pPr>
-          <w:hyperlink w:anchor="_Toc14959123" w:history="1">
+          <w:hyperlink w:anchor="_Toc21086360" w:history="1">
             <w:r>
               <w:rPr>
                 <w:rStyle w:val="Hyperlink"/>
                 <w:noProof/>
               </w:rPr>
+              <w:t>Active Mode Performance:</w:t>
+            </w:r>
+            <w:r>
+              <w:rPr>
+                <w:noProof/>
+                <w:webHidden/>
+              </w:rPr>
+              <w:tab/>
+            </w:r>
+            <w:r>
+              <w:rPr>
+                <w:noProof/>
+                <w:webHidden/>
+              </w:rPr>
+              <w:fldChar w:fldCharType="begin"/>
+            </w:r>
+            <w:r>
+              <w:rPr>
+                <w:noProof/>
+                <w:webHidden/>
+              </w:rPr>
+              <w:instrText xml:space="preserve"> PAGEREF _Toc21086360 \h </w:instrText>
+            </w:r>
+            <w:r>
+              <w:rPr>
+                <w:noProof/>
+                <w:webHidden/>
+              </w:rPr>
+            </w:r>
+            <w:r>
+              <w:rPr>
+                <w:noProof/>
+                <w:webHidden/>
+              </w:rPr>
+              <w:fldChar w:fldCharType="separate"/>
+            </w:r>
+            <w:r>
+              <w:rPr>
+                <w:noProof/>
+                <w:webHidden/>
+              </w:rPr>
+              <w:t>4</w:t>
+            </w:r>
+            <w:r>
+              <w:rPr>
+                <w:noProof/>
+                <w:webHidden/>
+              </w:rPr>
+              <w:fldChar w:fldCharType="end"/>
+            </w:r>
+          </w:hyperlink>
+        </w:p>
+        <w:p>
+          <w:pPr>
+            <w:pStyle w:val="TOC1"/>
+            <w:tabs>
+              <w:tab w:val="right" w:leader="dot" w:pos="9350"/>
+            </w:tabs>
+            <w:rPr>
+              <w:rFonts w:eastAsiaTheme="minorEastAsia"/>
+              <w:noProof/>
+            </w:rPr>
+          </w:pPr>
+          <w:hyperlink w:anchor="_Toc21086361" w:history="1">
+            <w:r>
+              <w:rPr>
+                <w:rStyle w:val="Hyperlink"/>
+                <w:noProof/>
+              </w:rPr>
+              <w:t>SAML10 Low Power 2D demo</w:t>
+            </w:r>
+            <w:r>
+              <w:rPr>
+                <w:noProof/>
+                <w:webHidden/>
+              </w:rPr>
+              <w:tab/>
+            </w:r>
+            <w:r>
+              <w:rPr>
+                <w:noProof/>
+                <w:webHidden/>
+              </w:rPr>
+              <w:fldChar w:fldCharType="begin"/>
+            </w:r>
+            <w:r>
+              <w:rPr>
+                <w:noProof/>
+                <w:webHidden/>
+              </w:rPr>
+              <w:instrText xml:space="preserve"> PAGEREF _Toc21086361 \h </w:instrText>
+            </w:r>
+            <w:r>
+              <w:rPr>
+                <w:noProof/>
+                <w:webHidden/>
+              </w:rPr>
+            </w:r>
+            <w:r>
+              <w:rPr>
+                <w:noProof/>
+                <w:webHidden/>
+              </w:rPr>
+              <w:fldChar w:fldCharType="separate"/>
+            </w:r>
+            <w:r>
+              <w:rPr>
+                <w:noProof/>
+                <w:webHidden/>
+              </w:rPr>
+              <w:t>5</w:t>
+            </w:r>
+            <w:r>
+              <w:rPr>
+                <w:noProof/>
+                <w:webHidden/>
+              </w:rPr>
+              <w:fldChar w:fldCharType="end"/>
+            </w:r>
+          </w:hyperlink>
+        </w:p>
+        <w:p>
+          <w:pPr>
+            <w:pStyle w:val="TOC2"/>
+            <w:tabs>
+              <w:tab w:val="right" w:leader="dot" w:pos="9350"/>
+            </w:tabs>
+            <w:rPr>
+              <w:rFonts w:eastAsiaTheme="minorEastAsia"/>
+              <w:noProof/>
+            </w:rPr>
+          </w:pPr>
+          <w:hyperlink w:anchor="_Toc21086362" w:history="1">
+            <w:r>
+              <w:rPr>
+                <w:rStyle w:val="Hyperlink"/>
+                <w:noProof/>
+              </w:rPr>
               <w:t>Power Modes</w:t>
             </w:r>
             <w:r>
@@ -929,7 +1081,7 @@
                 <w:noProof/>
                 <w:webHidden/>
               </w:rPr>
-              <w:instrText xml:space="preserve"> PAGEREF _Toc14959123 \h </w:instrText>
+              <w:instrText xml:space="preserve"> PAGEREF _Toc21086362 \h </w:instrText>
             </w:r>
             <w:r>
               <w:rPr>
@@ -949,7 +1101,7 @@
                 <w:noProof/>
                 <w:webHidden/>
               </w:rPr>
-              <w:t>4</w:t>
+              <w:t>5</w:t>
             </w:r>
             <w:r>
               <w:rPr>
@@ -971,7 +1123,7 @@
               <w:noProof/>
             </w:rPr>
           </w:pPr>
-          <w:hyperlink w:anchor="_Toc14959124" w:history="1">
+          <w:hyperlink w:anchor="_Toc21086363" w:history="1">
             <w:r>
               <w:rPr>
                 <w:rStyle w:val="Hyperlink"/>
@@ -998,7 +1150,7 @@
                 <w:noProof/>
                 <w:webHidden/>
               </w:rPr>
-              <w:instrText xml:space="preserve"> PAGEREF _Toc14959124 \h </w:instrText>
+              <w:instrText xml:space="preserve"> PAGEREF _Toc21086363 \h </w:instrText>
             </w:r>
             <w:r>
               <w:rPr>
@@ -1018,7 +1170,7 @@
                 <w:noProof/>
                 <w:webHidden/>
               </w:rPr>
-              <w:t>4</w:t>
+              <w:t>5</w:t>
             </w:r>
             <w:r>
               <w:rPr>
@@ -1040,7 +1192,7 @@
               <w:noProof/>
             </w:rPr>
           </w:pPr>
-          <w:hyperlink w:anchor="_Toc14959125" w:history="1">
+          <w:hyperlink w:anchor="_Toc21086364" w:history="1">
             <w:r>
               <w:rPr>
                 <w:rStyle w:val="Hyperlink"/>
@@ -1067,7 +1219,7 @@
                 <w:noProof/>
                 <w:webHidden/>
               </w:rPr>
-              <w:instrText xml:space="preserve"> PAGEREF _Toc14959125 \h </w:instrText>
+              <w:instrText xml:space="preserve"> PAGEREF _Toc21086364 \h </w:instrText>
             </w:r>
             <w:r>
               <w:rPr>
@@ -1087,7 +1239,7 @@
                 <w:noProof/>
                 <w:webHidden/>
               </w:rPr>
-              <w:t>4</w:t>
+              <w:t>5</w:t>
             </w:r>
             <w:r>
               <w:rPr>
@@ -1109,7 +1261,7 @@
               <w:noProof/>
             </w:rPr>
           </w:pPr>
-          <w:hyperlink w:anchor="_Toc14959126" w:history="1">
+          <w:hyperlink w:anchor="_Toc21086365" w:history="1">
             <w:r>
               <w:rPr>
                 <w:rStyle w:val="Hyperlink"/>
@@ -1136,7 +1288,7 @@
                 <w:noProof/>
                 <w:webHidden/>
               </w:rPr>
-              <w:instrText xml:space="preserve"> PAGEREF _Toc14959126 \h </w:instrText>
+              <w:instrText xml:space="preserve"> PAGEREF _Toc21086365 \h </w:instrText>
             </w:r>
             <w:r>
               <w:rPr>
@@ -1156,7 +1308,7 @@
                 <w:noProof/>
                 <w:webHidden/>
               </w:rPr>
-              <w:t>4</w:t>
+              <w:t>5</w:t>
             </w:r>
             <w:r>
               <w:rPr>
@@ -1178,7 +1330,7 @@
               <w:noProof/>
             </w:rPr>
           </w:pPr>
-          <w:hyperlink w:anchor="_Toc14959127" w:history="1">
+          <w:hyperlink w:anchor="_Toc21086366" w:history="1">
             <w:r>
               <w:rPr>
                 <w:rStyle w:val="Hyperlink"/>
@@ -1205,7 +1357,7 @@
                 <w:noProof/>
                 <w:webHidden/>
               </w:rPr>
-              <w:instrText xml:space="preserve"> PAGEREF _Toc14959127 \h </w:instrText>
+              <w:instrText xml:space="preserve"> PAGEREF _Toc21086366 \h </w:instrText>
             </w:r>
             <w:r>
               <w:rPr>
@@ -1225,7 +1377,7 @@
                 <w:noProof/>
                 <w:webHidden/>
               </w:rPr>
-              <w:t>5</w:t>
+              <w:t>6</w:t>
             </w:r>
             <w:r>
               <w:rPr>
@@ -1247,7 +1399,7 @@
               <w:noProof/>
             </w:rPr>
           </w:pPr>
-          <w:hyperlink w:anchor="_Toc14959128" w:history="1">
+          <w:hyperlink w:anchor="_Toc21086367" w:history="1">
             <w:r>
               <w:rPr>
                 <w:rStyle w:val="Hyperlink"/>
@@ -1274,7 +1426,7 @@
                 <w:noProof/>
                 <w:webHidden/>
               </w:rPr>
-              <w:instrText xml:space="preserve"> PAGEREF _Toc14959128 \h </w:instrText>
+              <w:instrText xml:space="preserve"> PAGEREF _Toc21086367 \h </w:instrText>
             </w:r>
             <w:r>
               <w:rPr>
@@ -1294,7 +1446,145 @@
                 <w:noProof/>
                 <w:webHidden/>
               </w:rPr>
-              <w:t>7</w:t>
+              <w:t>8</w:t>
+            </w:r>
+            <w:r>
+              <w:rPr>
+                <w:noProof/>
+                <w:webHidden/>
+              </w:rPr>
+              <w:fldChar w:fldCharType="end"/>
+            </w:r>
+          </w:hyperlink>
+        </w:p>
+        <w:p>
+          <w:pPr>
+            <w:pStyle w:val="TOC1"/>
+            <w:tabs>
+              <w:tab w:val="right" w:leader="dot" w:pos="9350"/>
+            </w:tabs>
+            <w:rPr>
+              <w:rFonts w:eastAsiaTheme="minorEastAsia"/>
+              <w:noProof/>
+            </w:rPr>
+          </w:pPr>
+          <w:hyperlink w:anchor="_Toc21086368" w:history="1">
+            <w:r>
+              <w:rPr>
+                <w:rStyle w:val="Hyperlink"/>
+                <w:noProof/>
+              </w:rPr>
+              <w:t>SAML10 + QT8 1D Sensors w/ low power</w:t>
+            </w:r>
+            <w:r>
+              <w:rPr>
+                <w:noProof/>
+                <w:webHidden/>
+              </w:rPr>
+              <w:tab/>
+            </w:r>
+            <w:r>
+              <w:rPr>
+                <w:noProof/>
+                <w:webHidden/>
+              </w:rPr>
+              <w:fldChar w:fldCharType="begin"/>
+            </w:r>
+            <w:r>
+              <w:rPr>
+                <w:noProof/>
+                <w:webHidden/>
+              </w:rPr>
+              <w:instrText xml:space="preserve"> PAGEREF _Toc21086368 \h </w:instrText>
+            </w:r>
+            <w:r>
+              <w:rPr>
+                <w:noProof/>
+                <w:webHidden/>
+              </w:rPr>
+            </w:r>
+            <w:r>
+              <w:rPr>
+                <w:noProof/>
+                <w:webHidden/>
+              </w:rPr>
+              <w:fldChar w:fldCharType="separate"/>
+            </w:r>
+            <w:r>
+              <w:rPr>
+                <w:noProof/>
+                <w:webHidden/>
+              </w:rPr>
+              <w:t>10</w:t>
+            </w:r>
+            <w:r>
+              <w:rPr>
+                <w:noProof/>
+                <w:webHidden/>
+              </w:rPr>
+              <w:fldChar w:fldCharType="end"/>
+            </w:r>
+          </w:hyperlink>
+        </w:p>
+        <w:p>
+          <w:pPr>
+            <w:pStyle w:val="TOC1"/>
+            <w:tabs>
+              <w:tab w:val="right" w:leader="dot" w:pos="9350"/>
+            </w:tabs>
+            <w:rPr>
+              <w:rFonts w:eastAsiaTheme="minorEastAsia"/>
+              <w:noProof/>
+            </w:rPr>
+          </w:pPr>
+          <w:hyperlink w:anchor="_Toc21086369" w:history="1">
+            <w:r>
+              <w:rPr>
+                <w:rStyle w:val="Hyperlink"/>
+                <w:noProof/>
+              </w:rPr>
+              <w:t>SAM L10 Family Features</w:t>
+            </w:r>
+            <w:r>
+              <w:rPr>
+                <w:noProof/>
+                <w:webHidden/>
+              </w:rPr>
+              <w:tab/>
+            </w:r>
+            <w:r>
+              <w:rPr>
+                <w:noProof/>
+                <w:webHidden/>
+              </w:rPr>
+              <w:fldChar w:fldCharType="begin"/>
+            </w:r>
+            <w:r>
+              <w:rPr>
+                <w:noProof/>
+                <w:webHidden/>
+              </w:rPr>
+              <w:instrText xml:space="preserve"> PAGEREF _Toc21086369 \h </w:instrText>
+            </w:r>
+            <w:r>
+              <w:rPr>
+                <w:noProof/>
+                <w:webHidden/>
+              </w:rPr>
+            </w:r>
+            <w:r>
+              <w:rPr>
+                <w:noProof/>
+                <w:webHidden/>
+              </w:rPr>
+              <w:fldChar w:fldCharType="separate"/>
+            </w:r>
+            <w:r>
+              <w:rPr>
+                <w:noProof/>
+                <w:webHidden/>
+              </w:rPr>
+              <w:t>11</w:t>
             </w:r>
             <w:r>
               <w:rPr>
@@ -1345,7 +1635,7 @@
       <w:pPr>
         <w:pStyle w:val="Heading1"/>
       </w:pPr>
-      <w:bookmarkStart w:id="0" w:name="_Toc14959118"/>
+      <w:bookmarkStart w:id="0" w:name="_Toc21086355"/>
       <w:r>
         <w:t>Hardware</w:t>
       </w:r>
@@ -1356,7 +1646,7 @@
         <w:pStyle w:val="Heading2"/>
       </w:pPr>
       <w:hyperlink r:id="rId7" w:history="1">
-        <w:bookmarkStart w:id="1" w:name="_Toc14959119"/>
+        <w:bookmarkStart w:id="1" w:name="_Toc21086356"/>
         <w:r>
           <w:rPr>
             <w:rStyle w:val="Hyperlink"/>
@@ -1436,7 +1726,7 @@
         <w:pStyle w:val="Heading2"/>
       </w:pPr>
       <w:hyperlink r:id="rId9" w:history="1">
-        <w:bookmarkStart w:id="2" w:name="_Toc14959120"/>
+        <w:bookmarkStart w:id="2" w:name="_Toc21086357"/>
         <w:r>
           <w:rPr>
             <w:rStyle w:val="Hyperlink"/>
@@ -1514,7 +1804,7 @@
       <w:pPr>
         <w:pStyle w:val="Heading2"/>
       </w:pPr>
-      <w:bookmarkStart w:id="3" w:name="_Toc14959121"/>
+      <w:bookmarkStart w:id="3" w:name="_Toc21086358"/>
       <w:r>
         <w:lastRenderedPageBreak/>
         <w:t>System Block Diagram</w:t>
@@ -1601,145 +1891,109 @@
       <w:pPr>
         <w:pStyle w:val="Heading1"/>
       </w:pPr>
-      <w:bookmarkStart w:id="4" w:name="_Toc14959122"/>
-      <w:bookmarkStart w:id="5" w:name="_Hlk10535053"/>
+      <w:bookmarkStart w:id="4" w:name="_Hlk10535053"/>
+      <w:bookmarkStart w:id="5" w:name="_Toc21086359"/>
       <w:r>
         <w:lastRenderedPageBreak/>
-        <w:t xml:space="preserve">SAML10 </w:t>
-      </w:r>
-      <w:r>
-        <w:t>Low Power 2D demo</w:t>
-      </w:r>
-      <w:bookmarkEnd w:id="4"/>
-    </w:p>
-    <w:p>
-      <w:pPr>
-        <w:pStyle w:val="NoSpacing"/>
-      </w:pPr>
-      <w:r>
-        <w:t>Hardware: SAML10 XPRO and QT8</w:t>
-      </w:r>
-    </w:p>
-    <w:p>
-      <w:pPr>
-        <w:pStyle w:val="NoSpacing"/>
-      </w:pPr>
-      <w:r>
-        <w:t>Running: 2D Touchpad demo w/ low power enabled</w:t>
-      </w:r>
-    </w:p>
-    <w:p>
-      <w:pPr>
-        <w:pStyle w:val="NoSpacing"/>
-      </w:pPr>
-      <w:r>
-        <w:t xml:space="preserve">Git: </w:t>
-      </w:r>
-      <w:hyperlink r:id="rId12" w:history="1">
-        <w:r>
-          <w:rPr>
-            <w:rStyle w:val="Hyperlink"/>
-          </w:rPr>
-          <w:t>https://bitbucket.microchip.com/scm/~c13999/saml10_qt8_lowpower.git</w:t>
-        </w:r>
-      </w:hyperlink>
-    </w:p>
-    <w:p>
-      <w:pPr>
-        <w:pStyle w:val="NoSpacing"/>
-      </w:pPr>
-      <w:r>
-        <w:t>Sensor</w:t>
-      </w:r>
-      <w:r>
-        <w:t>:</w:t>
-      </w:r>
-      <w:r>
-        <w:t xml:space="preserve"> </w:t>
-      </w:r>
-      <w:r>
-        <w:t xml:space="preserve">5x5 </w:t>
-      </w:r>
-      <w:r>
-        <w:t xml:space="preserve">diamond pattern </w:t>
-      </w:r>
-      <w:r>
-        <w:t>sensor array</w:t>
-      </w:r>
-    </w:p>
-    <w:p>
-      <w:pPr>
-        <w:pStyle w:val="NoSpacing"/>
-      </w:pPr>
+        <w:t>SAML10 Low Power Single Button Demo</w:t>
+      </w:r>
+      <w:bookmarkEnd w:id="5"/>
+    </w:p>
+    <w:p>
+      <w:pPr>
+        <w:pStyle w:val="NoSpacing"/>
+      </w:pPr>
+      <w:r>
+        <w:t>Hardware: SAML10 XPRO</w:t>
+      </w:r>
+    </w:p>
+    <w:p>
+      <w:pPr>
+        <w:pStyle w:val="NoSpacing"/>
+      </w:pPr>
+      <w:r>
+        <w:t xml:space="preserve">Running: </w:t>
+      </w:r>
+      <w:r>
+        <w:t>QTouch-SAML10-XPro-Low-power-Touch-Project</w:t>
+      </w:r>
+      <w:r>
+        <w:t xml:space="preserve"> from START</w:t>
+      </w:r>
+    </w:p>
+    <w:p>
+      <w:pPr>
+        <w:pStyle w:val="NoSpacing"/>
+      </w:pPr>
+      <w:r>
+        <w:t>Sensor: on XPRO</w:t>
+      </w:r>
+    </w:p>
+    <w:p>
+      <w:pPr>
+        <w:pStyle w:val="NoSpacing"/>
+      </w:pPr>
+    </w:p>
+    <w:p>
+      <w:pPr>
+        <w:pStyle w:val="NoSpacing"/>
+      </w:pPr>
+      <w:r>
+        <w:t>Using as a reference for lowest possible power consumption of SAML10</w:t>
+      </w:r>
+    </w:p>
+    <w:p>
+      <w:pPr>
+        <w:pStyle w:val="NoSpacing"/>
+      </w:pPr>
+      <w:bookmarkStart w:id="6" w:name="_GoBack"/>
+      <w:bookmarkEnd w:id="6"/>
     </w:p>
     <w:p>
       <w:pPr>
         <w:pStyle w:val="Heading2"/>
       </w:pPr>
-      <w:bookmarkStart w:id="6" w:name="_Toc14959123"/>
-      <w:r>
-        <w:t xml:space="preserve">Power </w:t>
-      </w:r>
-      <w:r>
-        <w:t>Modes</w:t>
-      </w:r>
-      <w:bookmarkEnd w:id="6"/>
-    </w:p>
-    <w:p>
-      <w:bookmarkStart w:id="7" w:name="_Toc14959124"/>
-      <w:r>
-        <w:rPr>
-          <w:rStyle w:val="Heading3Char"/>
-        </w:rPr>
-        <w:t>Active mode</w:t>
+      <w:bookmarkStart w:id="7" w:name="_Toc21086360"/>
+      <w:r>
+        <w:t>Active Mode Performance:</w:t>
       </w:r>
       <w:bookmarkEnd w:id="7"/>
-      <w:r>
-        <w:t xml:space="preserve"> – Continuous scanning, decoding, and reference calibration.</w:t>
-      </w:r>
-    </w:p>
-    <w:p>
-      <w:bookmarkStart w:id="8" w:name="_Toc14959125"/>
-      <w:r>
-        <w:rPr>
-          <w:rStyle w:val="Heading3Char"/>
-        </w:rPr>
-        <w:t>Sleep Mode</w:t>
-      </w:r>
-      <w:bookmarkEnd w:id="8"/>
-      <w:r>
-        <w:t xml:space="preserve"> – After period of inactivity, enters sleep mode.  Sleep mode </w:t>
-      </w:r>
-      <w:r>
-        <w:t xml:space="preserve">auto </w:t>
-      </w:r>
-      <w:r>
-        <w:t>scan</w:t>
-      </w:r>
-      <w:r>
-        <w:t>s</w:t>
-      </w:r>
-      <w:r>
-        <w:t xml:space="preserve"> all sensor nodes for touch</w:t>
-      </w:r>
-      <w:r>
-        <w:t xml:space="preserve"> while sleeping</w:t>
-      </w:r>
-      <w:r>
-        <w:t>.  Will periodically wake up</w:t>
-      </w:r>
-      <w:r>
-        <w:t xml:space="preserve"> CPU</w:t>
-      </w:r>
-      <w:r>
-        <w:t xml:space="preserve"> to update reference calibration for all nodes to compensate for environmental changes.</w:t>
-      </w:r>
-      <w:r>
-        <w:t xml:space="preserve">  Lump mode not currently implemented.</w:t>
-      </w:r>
-    </w:p>
-    <w:p>
-      <w:pPr>
+    </w:p>
+    <w:p>
+      <w:pPr>
+        <w:pStyle w:val="NoSpacing"/>
+      </w:pPr>
+      <w:r>
+        <w:t>16MHz POSC, 32.768kHz SOSC</w:t>
+      </w:r>
+    </w:p>
+    <w:p>
+      <w:pPr>
+        <w:pStyle w:val="NoSpacing"/>
+      </w:pPr>
+      <w:r>
+        <w:t>No serial debug enabled</w:t>
+      </w:r>
+    </w:p>
+    <w:p>
+      <w:pPr>
+        <w:pStyle w:val="NoSpacing"/>
+      </w:pPr>
+      <w:r>
+        <w:t xml:space="preserve">Avg Current: </w:t>
+      </w:r>
+      <w:r>
+        <w:t>17.7uA</w:t>
+      </w:r>
+    </w:p>
+    <w:p>
+      <w:pPr>
+        <w:pStyle w:val="NoSpacing"/>
+      </w:pPr>
+    </w:p>
+    <w:p>
+      <w:pPr>
+        <w:pStyle w:val="NoSpacing"/>
         <w:ind w:firstLine="720"/>
       </w:pPr>
       <w:r>
@@ -1747,10 +2001,10 @@
           <w:noProof/>
         </w:rPr>
         <w:drawing>
-          <wp:inline distT="0" distB="0" distL="0" distR="0" wp14:anchorId="5996970A" wp14:editId="287A34B6">
-            <wp:extent cx="5486400" cy="1131277"/>
+          <wp:inline distT="0" distB="0" distL="0" distR="0" wp14:anchorId="1DE842F2" wp14:editId="7AC87959">
+            <wp:extent cx="5486400" cy="1531620"/>
             <wp:effectExtent l="0" t="0" r="0" b="0"/>
-            <wp:docPr id="13" name="Picture 13"/>
+            <wp:docPr id="9" name="Picture 9"/>
             <wp:cNvGraphicFramePr>
               <a:graphicFrameLocks xmlns:a="http://schemas.openxmlformats.org/drawingml/2006/main" noChangeAspect="1"/>
             </wp:cNvGraphicFramePr>
@@ -1762,7 +2016,7 @@
                     <pic:cNvPicPr/>
                   </pic:nvPicPr>
                   <pic:blipFill>
-                    <a:blip r:embed="rId13"/>
+                    <a:blip r:embed="rId12"/>
                     <a:stretch>
                       <a:fillRect/>
                     </a:stretch>
@@ -1770,7 +2024,7 @@
                   <pic:spPr>
                     <a:xfrm>
                       <a:off x="0" y="0"/>
-                      <a:ext cx="5486400" cy="1131277"/>
+                      <a:ext cx="5486400" cy="1531620"/>
                     </a:xfrm>
                     <a:prstGeom prst="rect">
                       <a:avLst/>
@@ -1784,64 +2038,170 @@
       </w:r>
     </w:p>
     <w:p>
-      <w:r>
-        <w:rPr>
-          <w:b/>
-          <w:bCs/>
-        </w:rPr>
-        <w:t>QTM_AUTOSCAN_TRIGGER_PERIOD</w:t>
+      <w:pPr>
+        <w:pStyle w:val="NoSpacing"/>
+      </w:pPr>
+    </w:p>
+    <w:p>
+      <w:pPr>
+        <w:pStyle w:val="NoSpacing"/>
+      </w:pPr>
+      <w:r>
+        <w:t>Changed POSC to 4MHz</w:t>
+      </w:r>
+    </w:p>
+    <w:p>
+      <w:pPr>
+        <w:pStyle w:val="NoSpacing"/>
+        <w:rPr>
+          <w:rFonts w:eastAsiaTheme="majorEastAsia"/>
+        </w:rPr>
+      </w:pPr>
+      <w:r>
+        <w:t xml:space="preserve">Avg Current: </w:t>
+      </w:r>
+      <w:r>
+        <w:br w:type="page"/>
+      </w:r>
+    </w:p>
+    <w:p>
+      <w:pPr>
+        <w:pStyle w:val="Heading1"/>
+      </w:pPr>
+      <w:bookmarkStart w:id="8" w:name="_Toc21086361"/>
+      <w:r>
+        <w:lastRenderedPageBreak/>
+        <w:t xml:space="preserve">SAML10 </w:t>
+      </w:r>
+      <w:r>
+        <w:t>Low Power 2D demo</w:t>
+      </w:r>
+      <w:bookmarkEnd w:id="8"/>
+    </w:p>
+    <w:p>
+      <w:pPr>
+        <w:pStyle w:val="NoSpacing"/>
+      </w:pPr>
+      <w:r>
+        <w:t>Hardware: SAML10 XPRO and QT8</w:t>
+      </w:r>
+    </w:p>
+    <w:p>
+      <w:pPr>
+        <w:pStyle w:val="NoSpacing"/>
+      </w:pPr>
+      <w:r>
+        <w:t>Running: 2D Touchpad demo w/ low power enabled</w:t>
+      </w:r>
+    </w:p>
+    <w:p>
+      <w:pPr>
+        <w:pStyle w:val="NoSpacing"/>
+      </w:pPr>
+      <w:r>
+        <w:t xml:space="preserve">Git: </w:t>
+      </w:r>
+      <w:hyperlink r:id="rId13" w:history="1">
+        <w:r>
+          <w:rPr>
+            <w:rStyle w:val="Hyperlink"/>
+          </w:rPr>
+          <w:t>https://bitbucket.microchip.com/scm/~c13999/saml10_qt8_lowpower.git</w:t>
+        </w:r>
+      </w:hyperlink>
+    </w:p>
+    <w:p>
+      <w:pPr>
+        <w:pStyle w:val="NoSpacing"/>
+      </w:pPr>
+      <w:r>
+        <w:t>Sensor</w:t>
+      </w:r>
+      <w:r>
+        <w:t>:</w:t>
       </w:r>
       <w:r>
         <w:t xml:space="preserve"> </w:t>
       </w:r>
       <w:r>
-        <w:t>– defines auto scan trigger period, auto scan rate while in sleep</w:t>
-      </w:r>
-    </w:p>
-    <w:p>
-      <w:r>
-        <w:rPr>
-          <w:b/>
-          <w:bCs/>
-        </w:rPr>
-        <w:t>DEF_TOUCH_DRIFT_PERIOD_MS</w:t>
-      </w:r>
-      <w:r>
-        <w:t xml:space="preserve"> – defines drift measurement period, frequency to wake and recalibrate reference values</w:t>
-      </w:r>
+        <w:t xml:space="preserve">5x5 </w:t>
+      </w:r>
+      <w:r>
+        <w:t xml:space="preserve">diamond pattern </w:t>
+      </w:r>
+      <w:r>
+        <w:t>sensor array</w:t>
+      </w:r>
+    </w:p>
+    <w:p>
+      <w:pPr>
+        <w:pStyle w:val="NoSpacing"/>
+      </w:pPr>
     </w:p>
     <w:p>
       <w:pPr>
         <w:pStyle w:val="Heading2"/>
       </w:pPr>
-      <w:bookmarkStart w:id="9" w:name="_Toc14959126"/>
-      <w:r>
-        <w:t>Active Mode Performance</w:t>
+      <w:bookmarkStart w:id="9" w:name="_Toc21086362"/>
+      <w:r>
+        <w:t xml:space="preserve">Power </w:t>
+      </w:r>
+      <w:r>
+        <w:t>Modes</w:t>
       </w:r>
       <w:bookmarkEnd w:id="9"/>
     </w:p>
     <w:p>
-      <w:pPr>
-        <w:pStyle w:val="NoSpacing"/>
-      </w:pPr>
-      <w:r>
-        <w:t>16MHz POSC, 32.</w:t>
-      </w:r>
-      <w:r>
-        <w:t>768kHz SOSC</w:t>
-      </w:r>
-    </w:p>
-    <w:p>
-      <w:pPr>
-        <w:pStyle w:val="NoSpacing"/>
-      </w:pPr>
-      <w:r>
-        <w:t>No serial debug enabled. (kronocomm)</w:t>
-      </w:r>
-    </w:p>
-    <w:p>
-      <w:r>
-        <w:t>Avg Current: 759.1uA</w:t>
+      <w:bookmarkStart w:id="10" w:name="_Toc21086363"/>
+      <w:r>
+        <w:rPr>
+          <w:rStyle w:val="Heading3Char"/>
+        </w:rPr>
+        <w:t>Active mode</w:t>
+      </w:r>
+      <w:bookmarkEnd w:id="10"/>
+      <w:r>
+        <w:t xml:space="preserve"> – Continuous scanning, decoding, and reference calibration.</w:t>
+      </w:r>
+    </w:p>
+    <w:p>
+      <w:bookmarkStart w:id="11" w:name="_Toc21086364"/>
+      <w:r>
+        <w:rPr>
+          <w:rStyle w:val="Heading3Char"/>
+        </w:rPr>
+        <w:t>Sleep Mode</w:t>
+      </w:r>
+      <w:bookmarkEnd w:id="11"/>
+      <w:r>
+        <w:t xml:space="preserve"> – After period of inactivity, enters sleep mode.  Sleep mode </w:t>
+      </w:r>
+      <w:r>
+        <w:t xml:space="preserve">auto </w:t>
+      </w:r>
+      <w:r>
+        <w:t>scan</w:t>
+      </w:r>
+      <w:r>
+        <w:t>s</w:t>
+      </w:r>
+      <w:r>
+        <w:t xml:space="preserve"> all sensor nodes for touch</w:t>
+      </w:r>
+      <w:r>
+        <w:t xml:space="preserve"> while sleeping</w:t>
+      </w:r>
+      <w:r>
+        <w:t>.  Will periodically wake up</w:t>
+      </w:r>
+      <w:r>
+        <w:t xml:space="preserve"> CPU</w:t>
+      </w:r>
+      <w:r>
+        <w:t xml:space="preserve"> to update reference calibration for all nodes to compensate for environmental changes.</w:t>
+      </w:r>
+      <w:r>
+        <w:t xml:space="preserve">  Lump mode not currently implemented.</w:t>
       </w:r>
     </w:p>
     <w:p>
@@ -1853,10 +2213,10 @@
           <w:noProof/>
         </w:rPr>
         <w:drawing>
-          <wp:inline distT="0" distB="0" distL="0" distR="0" wp14:anchorId="773D6ECF" wp14:editId="64E3EEA0">
-            <wp:extent cx="5486400" cy="1457765"/>
-            <wp:effectExtent l="0" t="0" r="0" b="9525"/>
-            <wp:docPr id="15" name="Picture 15"/>
+          <wp:inline distT="0" distB="0" distL="0" distR="0" wp14:anchorId="5996970A" wp14:editId="287A34B6">
+            <wp:extent cx="5486400" cy="1131277"/>
+            <wp:effectExtent l="0" t="0" r="0" b="0"/>
+            <wp:docPr id="13" name="Picture 13"/>
             <wp:cNvGraphicFramePr>
               <a:graphicFrameLocks xmlns:a="http://schemas.openxmlformats.org/drawingml/2006/main" noChangeAspect="1"/>
             </wp:cNvGraphicFramePr>
@@ -1876,7 +2236,7 @@
                   <pic:spPr>
                     <a:xfrm>
                       <a:off x="0" y="0"/>
-                      <a:ext cx="5486400" cy="1457765"/>
+                      <a:ext cx="5486400" cy="1131277"/>
                     </a:xfrm>
                     <a:prstGeom prst="rect">
                       <a:avLst/>
@@ -1890,123 +2250,64 @@
       </w:r>
     </w:p>
     <w:p>
-      <w:pPr>
-        <w:rPr>
-          <w:rFonts w:asciiTheme="majorHAnsi" w:eastAsiaTheme="majorEastAsia" w:hAnsiTheme="majorHAnsi" w:cstheme="majorBidi"/>
-          <w:color w:val="365F91" w:themeColor="accent1" w:themeShade="BF"/>
-          <w:sz w:val="26"/>
-          <w:szCs w:val="26"/>
-        </w:rPr>
-      </w:pPr>
-      <w:r>
-        <w:br w:type="page"/>
+      <w:r>
+        <w:rPr>
+          <w:b/>
+          <w:bCs/>
+        </w:rPr>
+        <w:t>QTM_AUTOSCAN_TRIGGER_PERIOD</w:t>
+      </w:r>
+      <w:r>
+        <w:t xml:space="preserve"> </w:t>
+      </w:r>
+      <w:r>
+        <w:t>– defines auto scan trigger period, auto scan rate while in sleep</w:t>
+      </w:r>
+    </w:p>
+    <w:p>
+      <w:r>
+        <w:rPr>
+          <w:b/>
+          <w:bCs/>
+        </w:rPr>
+        <w:t>DEF_TOUCH_DRIFT_PERIOD_MS</w:t>
+      </w:r>
+      <w:r>
+        <w:t xml:space="preserve"> – defines drift measurement period, frequency to wake and recalibrate reference values</w:t>
       </w:r>
     </w:p>
     <w:p>
       <w:pPr>
         <w:pStyle w:val="Heading2"/>
       </w:pPr>
-      <w:bookmarkStart w:id="10" w:name="_Toc14959127"/>
-      <w:r>
-        <w:lastRenderedPageBreak/>
-        <w:t>Low Power Performance</w:t>
-      </w:r>
-      <w:bookmarkEnd w:id="10"/>
-    </w:p>
-    <w:p>
-      <w:pPr>
-        <w:pStyle w:val="NoSpacing"/>
-      </w:pPr>
-      <w:r>
-        <w:t>Drift calibration set at 2 seconds</w:t>
-      </w:r>
-    </w:p>
-    <w:p>
-      <w:r>
-        <w:t>Comms disabled</w:t>
-      </w:r>
-    </w:p>
-    <w:p>
-      <w:pPr>
-        <w:autoSpaceDE w:val="0"/>
-        <w:autoSpaceDN w:val="0"/>
-        <w:adjustRightInd w:val="0"/>
-        <w:spacing w:after="0" w:line="240" w:lineRule="auto"/>
-        <w:rPr>
-          <w:rFonts w:ascii="Consolas" w:hAnsi="Consolas" w:cs="Consolas"/>
-          <w:color w:val="A000A0"/>
-          <w:sz w:val="19"/>
-          <w:szCs w:val="19"/>
-          <w:highlight w:val="white"/>
-        </w:rPr>
-      </w:pPr>
-      <w:r>
-        <w:rPr>
-          <w:rFonts w:ascii="Consolas" w:hAnsi="Consolas" w:cs="Consolas"/>
-          <w:color w:val="0000FF"/>
-          <w:sz w:val="19"/>
-          <w:szCs w:val="19"/>
-          <w:highlight w:val="white"/>
-        </w:rPr>
-        <w:t>#define</w:t>
-      </w:r>
-      <w:r>
-        <w:rPr>
-          <w:rFonts w:ascii="Consolas" w:hAnsi="Consolas" w:cs="Consolas"/>
-          <w:color w:val="A31515"/>
-          <w:sz w:val="19"/>
-          <w:szCs w:val="19"/>
-          <w:highlight w:val="white"/>
-        </w:rPr>
-        <w:t xml:space="preserve"> </w:t>
-      </w:r>
-      <w:r>
-        <w:rPr>
-          <w:rFonts w:ascii="Consolas" w:hAnsi="Consolas" w:cs="Consolas"/>
-          <w:color w:val="A000A0"/>
-          <w:sz w:val="19"/>
-          <w:szCs w:val="19"/>
-          <w:highlight w:val="white"/>
-        </w:rPr>
-        <w:t>QTM_AUTOSCAN_TRIGGER_PERIOD</w:t>
-      </w:r>
-      <w:r>
-        <w:rPr>
-          <w:rFonts w:ascii="Consolas" w:hAnsi="Consolas" w:cs="Consolas"/>
-          <w:color w:val="A31515"/>
-          <w:sz w:val="19"/>
-          <w:szCs w:val="19"/>
-          <w:highlight w:val="white"/>
-        </w:rPr>
-        <w:t xml:space="preserve"> </w:t>
-      </w:r>
-      <w:r>
-        <w:rPr>
-          <w:rFonts w:ascii="Consolas" w:hAnsi="Consolas" w:cs="Consolas"/>
-          <w:color w:val="A000A0"/>
-          <w:sz w:val="19"/>
-          <w:szCs w:val="19"/>
-          <w:highlight w:val="white"/>
-        </w:rPr>
-        <w:t>NODE_SCAN_8MS</w:t>
-      </w:r>
-    </w:p>
-    <w:p>
-      <w:pPr>
-        <w:pStyle w:val="NoSpacing"/>
-        <w:rPr>
-          <w:rFonts w:ascii="Consolas" w:hAnsi="Consolas" w:cs="Consolas"/>
-          <w:color w:val="000000"/>
-          <w:sz w:val="19"/>
-          <w:szCs w:val="19"/>
-          <w:highlight w:val="white"/>
-        </w:rPr>
-      </w:pPr>
-      <w:r>
-        <w:rPr>
-          <w:highlight w:val="white"/>
-        </w:rPr>
-        <w:t>Avg current: 86uA</w:t>
+      <w:bookmarkStart w:id="12" w:name="_Toc21086365"/>
+      <w:r>
+        <w:t>Active Mode Performance</w:t>
+      </w:r>
+      <w:bookmarkEnd w:id="12"/>
+    </w:p>
+    <w:p>
+      <w:pPr>
+        <w:pStyle w:val="NoSpacing"/>
+      </w:pPr>
+      <w:r>
+        <w:t>16MHz POSC, 32.</w:t>
+      </w:r>
+      <w:r>
+        <w:t>768kHz SOSC</w:t>
+      </w:r>
+    </w:p>
+    <w:p>
+      <w:pPr>
+        <w:pStyle w:val="NoSpacing"/>
+      </w:pPr>
+      <w:r>
+        <w:t>No serial debug enabled</w:t>
+      </w:r>
+    </w:p>
+    <w:p>
+      <w:r>
+        <w:t>Avg Current: 759.1uA</w:t>
       </w:r>
     </w:p>
     <w:p>
@@ -2018,10 +2319,10 @@
           <w:noProof/>
         </w:rPr>
         <w:drawing>
-          <wp:inline distT="0" distB="0" distL="0" distR="0" wp14:anchorId="3E95ACD0" wp14:editId="52F4703E">
-            <wp:extent cx="5486400" cy="1452489"/>
-            <wp:effectExtent l="0" t="0" r="0" b="0"/>
-            <wp:docPr id="16" name="Picture 16"/>
+          <wp:inline distT="0" distB="0" distL="0" distR="0" wp14:anchorId="773D6ECF" wp14:editId="64E3EEA0">
+            <wp:extent cx="5486400" cy="1457765"/>
+            <wp:effectExtent l="0" t="0" r="0" b="9525"/>
+            <wp:docPr id="15" name="Picture 15"/>
             <wp:cNvGraphicFramePr>
               <a:graphicFrameLocks xmlns:a="http://schemas.openxmlformats.org/drawingml/2006/main" noChangeAspect="1"/>
             </wp:cNvGraphicFramePr>
@@ -2041,7 +2342,7 @@
                   <pic:spPr>
                     <a:xfrm>
                       <a:off x="0" y="0"/>
-                      <a:ext cx="5486400" cy="1452489"/>
+                      <a:ext cx="5486400" cy="1457765"/>
                     </a:xfrm>
                     <a:prstGeom prst="rect">
                       <a:avLst/>
@@ -2056,6 +2357,43 @@
     </w:p>
     <w:p>
       <w:pPr>
+        <w:rPr>
+          <w:rFonts w:asciiTheme="majorHAnsi" w:eastAsiaTheme="majorEastAsia" w:hAnsiTheme="majorHAnsi" w:cstheme="majorBidi"/>
+          <w:color w:val="365F91" w:themeColor="accent1" w:themeShade="BF"/>
+          <w:sz w:val="26"/>
+          <w:szCs w:val="26"/>
+        </w:rPr>
+      </w:pPr>
+      <w:r>
+        <w:br w:type="page"/>
+      </w:r>
+    </w:p>
+    <w:p>
+      <w:pPr>
+        <w:pStyle w:val="Heading2"/>
+      </w:pPr>
+      <w:bookmarkStart w:id="13" w:name="_Toc21086366"/>
+      <w:r>
+        <w:lastRenderedPageBreak/>
+        <w:t>Low Power Performance</w:t>
+      </w:r>
+      <w:bookmarkEnd w:id="13"/>
+    </w:p>
+    <w:p>
+      <w:pPr>
+        <w:pStyle w:val="NoSpacing"/>
+      </w:pPr>
+      <w:r>
+        <w:t>Drift calibration set at 2 seconds</w:t>
+      </w:r>
+    </w:p>
+    <w:p>
+      <w:r>
+        <w:t>Comms disabled</w:t>
+      </w:r>
+    </w:p>
+    <w:p>
+      <w:pPr>
         <w:autoSpaceDE w:val="0"/>
         <w:autoSpaceDN w:val="0"/>
         <w:adjustRightInd w:val="0"/>
@@ -2116,15 +2454,25 @@
           <w:szCs w:val="19"/>
           <w:highlight w:val="white"/>
         </w:rPr>
-        <w:t>NODE_SCAN_16MS</w:t>
-      </w:r>
-    </w:p>
-    <w:p>
-      <w:pPr>
-        <w:pStyle w:val="NoSpacing"/>
-      </w:pPr>
-      <w:r>
-        <w:t>Avg current: ~54uA</w:t>
+        <w:t>NODE_SCAN_8MS</w:t>
+      </w:r>
+    </w:p>
+    <w:p>
+      <w:pPr>
+        <w:pStyle w:val="NoSpacing"/>
+        <w:rPr>
+          <w:rFonts w:ascii="Consolas" w:hAnsi="Consolas" w:cs="Consolas"/>
+          <w:color w:val="000000"/>
+          <w:sz w:val="19"/>
+          <w:szCs w:val="19"/>
+          <w:highlight w:val="white"/>
+        </w:rPr>
+      </w:pPr>
+      <w:r>
+        <w:rPr>
+          <w:highlight w:val="white"/>
+        </w:rPr>
+        <w:t>Avg current: 86uA</w:t>
       </w:r>
     </w:p>
     <w:p>
@@ -2136,10 +2484,10 @@
           <w:noProof/>
         </w:rPr>
         <w:drawing>
-          <wp:inline distT="0" distB="0" distL="0" distR="0" wp14:anchorId="7025C7AE" wp14:editId="74474142">
-            <wp:extent cx="5486400" cy="1461868"/>
-            <wp:effectExtent l="0" t="0" r="0" b="5080"/>
-            <wp:docPr id="17" name="Picture 17"/>
+          <wp:inline distT="0" distB="0" distL="0" distR="0" wp14:anchorId="3E95ACD0" wp14:editId="52F4703E">
+            <wp:extent cx="5486400" cy="1452489"/>
+            <wp:effectExtent l="0" t="0" r="0" b="0"/>
+            <wp:docPr id="16" name="Picture 16"/>
             <wp:cNvGraphicFramePr>
               <a:graphicFrameLocks xmlns:a="http://schemas.openxmlformats.org/drawingml/2006/main" noChangeAspect="1"/>
             </wp:cNvGraphicFramePr>
@@ -2159,7 +2507,7 @@
                   <pic:spPr>
                     <a:xfrm>
                       <a:off x="0" y="0"/>
-                      <a:ext cx="5486400" cy="1461868"/>
+                      <a:ext cx="5486400" cy="1452489"/>
                     </a:xfrm>
                     <a:prstGeom prst="rect">
                       <a:avLst/>
@@ -2234,21 +2582,15 @@
           <w:szCs w:val="19"/>
           <w:highlight w:val="white"/>
         </w:rPr>
-        <w:t>NODE_SCAN_32MS</w:t>
-      </w:r>
-    </w:p>
-    <w:p>
-      <w:pPr>
-        <w:pStyle w:val="NoSpacing"/>
-      </w:pPr>
-      <w:r>
-        <w:t>Avg current: ~32</w:t>
-      </w:r>
-      <w:r>
-        <w:t>.5</w:t>
-      </w:r>
-      <w:r>
-        <w:t>uA</w:t>
+        <w:t>NODE_SCAN_16MS</w:t>
+      </w:r>
+    </w:p>
+    <w:p>
+      <w:pPr>
+        <w:pStyle w:val="NoSpacing"/>
+      </w:pPr>
+      <w:r>
+        <w:t>Avg current: ~54uA</w:t>
       </w:r>
     </w:p>
     <w:p>
@@ -2260,10 +2602,10 @@
           <w:noProof/>
         </w:rPr>
         <w:drawing>
-          <wp:inline distT="0" distB="0" distL="0" distR="0" wp14:anchorId="22026C8B" wp14:editId="410CDDFC">
-            <wp:extent cx="5486400" cy="1440180"/>
-            <wp:effectExtent l="0" t="0" r="0" b="7620"/>
-            <wp:docPr id="18" name="Picture 18"/>
+          <wp:inline distT="0" distB="0" distL="0" distR="0" wp14:anchorId="7025C7AE" wp14:editId="74474142">
+            <wp:extent cx="5486400" cy="1461868"/>
+            <wp:effectExtent l="0" t="0" r="0" b="5080"/>
+            <wp:docPr id="17" name="Picture 17"/>
             <wp:cNvGraphicFramePr>
               <a:graphicFrameLocks xmlns:a="http://schemas.openxmlformats.org/drawingml/2006/main" noChangeAspect="1"/>
             </wp:cNvGraphicFramePr>
@@ -2283,7 +2625,7 @@
                   <pic:spPr>
                     <a:xfrm>
                       <a:off x="0" y="0"/>
-                      <a:ext cx="5486400" cy="1440180"/>
+                      <a:ext cx="5486400" cy="1461868"/>
                     </a:xfrm>
                     <a:prstGeom prst="rect">
                       <a:avLst/>
@@ -2358,18 +2700,23 @@
           <w:szCs w:val="19"/>
           <w:highlight w:val="white"/>
         </w:rPr>
-        <w:t>NODE_SCAN_64MS</w:t>
-      </w:r>
-    </w:p>
-    <w:p>
-      <w:pPr>
-        <w:pStyle w:val="NoSpacing"/>
-      </w:pPr>
-      <w:r>
-        <w:t>Avg current: ~23.7uA</w:t>
-      </w:r>
-    </w:p>
-    <w:p/>
+        <w:t>NODE_SCAN_32MS</w:t>
+      </w:r>
+    </w:p>
+    <w:p>
+      <w:pPr>
+        <w:pStyle w:val="NoSpacing"/>
+      </w:pPr>
+      <w:r>
+        <w:t>Avg current: ~32</w:t>
+      </w:r>
+      <w:r>
+        <w:t>.5</w:t>
+      </w:r>
+      <w:r>
+        <w:t>uA</w:t>
+      </w:r>
+    </w:p>
     <w:p>
       <w:pPr>
         <w:ind w:firstLine="720"/>
@@ -2378,12 +2725,11 @@
         <w:rPr>
           <w:noProof/>
         </w:rPr>
-        <w:lastRenderedPageBreak/>
         <w:drawing>
-          <wp:inline distT="0" distB="0" distL="0" distR="0" wp14:anchorId="532AA8F0" wp14:editId="2A1288B9">
-            <wp:extent cx="5486400" cy="1464798"/>
-            <wp:effectExtent l="0" t="0" r="0" b="2540"/>
-            <wp:docPr id="19" name="Picture 19"/>
+          <wp:inline distT="0" distB="0" distL="0" distR="0" wp14:anchorId="22026C8B" wp14:editId="410CDDFC">
+            <wp:extent cx="5486400" cy="1440180"/>
+            <wp:effectExtent l="0" t="0" r="0" b="7620"/>
+            <wp:docPr id="18" name="Picture 18"/>
             <wp:cNvGraphicFramePr>
               <a:graphicFrameLocks xmlns:a="http://schemas.openxmlformats.org/drawingml/2006/main" noChangeAspect="1"/>
             </wp:cNvGraphicFramePr>
@@ -2403,7 +2749,7 @@
                   <pic:spPr>
                     <a:xfrm>
                       <a:off x="0" y="0"/>
-                      <a:ext cx="5486400" cy="1464798"/>
+                      <a:ext cx="5486400" cy="1440180"/>
                     </a:xfrm>
                     <a:prstGeom prst="rect">
                       <a:avLst/>
@@ -2478,17 +2824,18 @@
           <w:szCs w:val="19"/>
           <w:highlight w:val="white"/>
         </w:rPr>
-        <w:t>NODE_SCAN_128MS</w:t>
-      </w:r>
-    </w:p>
-    <w:p>
-      <w:pPr>
-        <w:pStyle w:val="NoSpacing"/>
-      </w:pPr>
-      <w:r>
-        <w:t>Avg current: ~19uA</w:t>
-      </w:r>
-    </w:p>
+        <w:t>NODE_SCAN_64MS</w:t>
+      </w:r>
+    </w:p>
+    <w:p>
+      <w:pPr>
+        <w:pStyle w:val="NoSpacing"/>
+      </w:pPr>
+      <w:r>
+        <w:t>Avg current: ~23.7uA</w:t>
+      </w:r>
+    </w:p>
+    <w:p/>
     <w:p>
       <w:pPr>
         <w:ind w:firstLine="720"/>
@@ -2497,11 +2844,12 @@
         <w:rPr>
           <w:noProof/>
         </w:rPr>
+        <w:lastRenderedPageBreak/>
         <w:drawing>
-          <wp:inline distT="0" distB="0" distL="0" distR="0" wp14:anchorId="2203E10F" wp14:editId="7633DDC9">
-            <wp:extent cx="5486400" cy="1456592"/>
-            <wp:effectExtent l="0" t="0" r="0" b="0"/>
-            <wp:docPr id="20" name="Picture 20"/>
+          <wp:inline distT="0" distB="0" distL="0" distR="0" wp14:anchorId="532AA8F0" wp14:editId="2A1288B9">
+            <wp:extent cx="5486400" cy="1464798"/>
+            <wp:effectExtent l="0" t="0" r="0" b="2540"/>
+            <wp:docPr id="19" name="Picture 19"/>
             <wp:cNvGraphicFramePr>
               <a:graphicFrameLocks xmlns:a="http://schemas.openxmlformats.org/drawingml/2006/main" noChangeAspect="1"/>
             </wp:cNvGraphicFramePr>
@@ -2521,7 +2869,7 @@
                   <pic:spPr>
                     <a:xfrm>
                       <a:off x="0" y="0"/>
-                      <a:ext cx="5486400" cy="1456592"/>
+                      <a:ext cx="5486400" cy="1464798"/>
                     </a:xfrm>
                     <a:prstGeom prst="rect">
                       <a:avLst/>
@@ -2596,15 +2944,15 @@
           <w:szCs w:val="19"/>
           <w:highlight w:val="white"/>
         </w:rPr>
-        <w:t>NODE_SCAN_256MS</w:t>
-      </w:r>
-    </w:p>
-    <w:p>
-      <w:pPr>
-        <w:pStyle w:val="NoSpacing"/>
-      </w:pPr>
-      <w:r>
-        <w:t>Avg current: ~17uA</w:t>
+        <w:t>NODE_SCAN_128MS</w:t>
+      </w:r>
+    </w:p>
+    <w:p>
+      <w:pPr>
+        <w:pStyle w:val="NoSpacing"/>
+      </w:pPr>
+      <w:r>
+        <w:t>Avg current: ~19uA</w:t>
       </w:r>
     </w:p>
     <w:p>
@@ -2616,10 +2964,10 @@
           <w:noProof/>
         </w:rPr>
         <w:drawing>
-          <wp:inline distT="0" distB="0" distL="0" distR="0" wp14:anchorId="43E57DA1" wp14:editId="44E5A412">
-            <wp:extent cx="5486400" cy="1457765"/>
-            <wp:effectExtent l="0" t="0" r="0" b="9525"/>
-            <wp:docPr id="22" name="Picture 22"/>
+          <wp:inline distT="0" distB="0" distL="0" distR="0" wp14:anchorId="2203E10F" wp14:editId="7633DDC9">
+            <wp:extent cx="5486400" cy="1456592"/>
+            <wp:effectExtent l="0" t="0" r="0" b="0"/>
+            <wp:docPr id="20" name="Picture 20"/>
             <wp:cNvGraphicFramePr>
               <a:graphicFrameLocks xmlns:a="http://schemas.openxmlformats.org/drawingml/2006/main" noChangeAspect="1"/>
             </wp:cNvGraphicFramePr>
@@ -2639,7 +2987,7 @@
                   <pic:spPr>
                     <a:xfrm>
                       <a:off x="0" y="0"/>
-                      <a:ext cx="5486400" cy="1457765"/>
+                      <a:ext cx="5486400" cy="1456592"/>
                     </a:xfrm>
                     <a:prstGeom prst="rect">
                       <a:avLst/>
@@ -2714,15 +3062,15 @@
           <w:szCs w:val="19"/>
           <w:highlight w:val="white"/>
         </w:rPr>
-        <w:t>NODE_SCAN_512MS</w:t>
-      </w:r>
-    </w:p>
-    <w:p>
-      <w:pPr>
-        <w:pStyle w:val="NoSpacing"/>
-      </w:pPr>
-      <w:r>
-        <w:t>Avg current: ~16uA</w:t>
+        <w:t>NODE_SCAN_256MS</w:t>
+      </w:r>
+    </w:p>
+    <w:p>
+      <w:pPr>
+        <w:pStyle w:val="NoSpacing"/>
+      </w:pPr>
+      <w:r>
+        <w:t>Avg current: ~17uA</w:t>
       </w:r>
     </w:p>
     <w:p>
@@ -2734,10 +3082,10 @@
           <w:noProof/>
         </w:rPr>
         <w:drawing>
-          <wp:inline distT="0" distB="0" distL="0" distR="0" wp14:anchorId="07D8AB4D" wp14:editId="6450B441">
-            <wp:extent cx="5486400" cy="1444869"/>
-            <wp:effectExtent l="0" t="0" r="0" b="3175"/>
-            <wp:docPr id="23" name="Picture 23"/>
+          <wp:inline distT="0" distB="0" distL="0" distR="0" wp14:anchorId="43E57DA1" wp14:editId="44E5A412">
+            <wp:extent cx="5486400" cy="1457765"/>
+            <wp:effectExtent l="0" t="0" r="0" b="9525"/>
+            <wp:docPr id="22" name="Picture 22"/>
             <wp:cNvGraphicFramePr>
               <a:graphicFrameLocks xmlns:a="http://schemas.openxmlformats.org/drawingml/2006/main" noChangeAspect="1"/>
             </wp:cNvGraphicFramePr>
@@ -2757,7 +3105,7 @@
                   <pic:spPr>
                     <a:xfrm>
                       <a:off x="0" y="0"/>
-                      <a:ext cx="5486400" cy="1444869"/>
+                      <a:ext cx="5486400" cy="1457765"/>
                     </a:xfrm>
                     <a:prstGeom prst="rect">
                       <a:avLst/>
@@ -2832,15 +3180,15 @@
           <w:szCs w:val="19"/>
           <w:highlight w:val="white"/>
         </w:rPr>
-        <w:t>NODE_SCAN_1024MS</w:t>
-      </w:r>
-    </w:p>
-    <w:p>
-      <w:pPr>
-        <w:pStyle w:val="NoSpacing"/>
-      </w:pPr>
-      <w:r>
-        <w:t>Avg current: ~15.3uA</w:t>
+        <w:t>NODE_SCAN_512MS</w:t>
+      </w:r>
+    </w:p>
+    <w:p>
+      <w:pPr>
+        <w:pStyle w:val="NoSpacing"/>
+      </w:pPr>
+      <w:r>
+        <w:t>Avg current: ~16uA</w:t>
       </w:r>
     </w:p>
     <w:p>
@@ -2851,12 +3199,11 @@
         <w:rPr>
           <w:noProof/>
         </w:rPr>
-        <w:lastRenderedPageBreak/>
         <w:drawing>
-          <wp:inline distT="0" distB="0" distL="0" distR="0" wp14:anchorId="501B3251" wp14:editId="06C81905">
-            <wp:extent cx="5486400" cy="1457765"/>
-            <wp:effectExtent l="0" t="0" r="0" b="9525"/>
-            <wp:docPr id="25" name="Picture 25"/>
+          <wp:inline distT="0" distB="0" distL="0" distR="0" wp14:anchorId="07D8AB4D" wp14:editId="6450B441">
+            <wp:extent cx="5486400" cy="1444869"/>
+            <wp:effectExtent l="0" t="0" r="0" b="3175"/>
+            <wp:docPr id="23" name="Picture 23"/>
             <wp:cNvGraphicFramePr>
               <a:graphicFrameLocks xmlns:a="http://schemas.openxmlformats.org/drawingml/2006/main" noChangeAspect="1"/>
             </wp:cNvGraphicFramePr>
@@ -2876,7 +3223,7 @@
                   <pic:spPr>
                     <a:xfrm>
                       <a:off x="0" y="0"/>
-                      <a:ext cx="5486400" cy="1457765"/>
+                      <a:ext cx="5486400" cy="1444869"/>
                     </a:xfrm>
                     <a:prstGeom prst="rect">
                       <a:avLst/>
@@ -2891,35 +3238,6 @@
     </w:p>
     <w:p>
       <w:pPr>
-        <w:pStyle w:val="Heading2"/>
-      </w:pPr>
-    </w:p>
-    <w:p>
-      <w:pPr>
-        <w:pStyle w:val="Heading2"/>
-      </w:pPr>
-      <w:bookmarkStart w:id="11" w:name="_Toc14959128"/>
-      <w:r>
-        <w:t>Lower Power by increasing drift calibration time</w:t>
-      </w:r>
-      <w:bookmarkEnd w:id="11"/>
-    </w:p>
-    <w:p>
-      <w:pPr>
-        <w:pStyle w:val="NoSpacing"/>
-        <w:rPr>
-          <w:highlight w:val="white"/>
-        </w:rPr>
-      </w:pPr>
-      <w:r>
-        <w:rPr>
-          <w:highlight w:val="white"/>
-        </w:rPr>
-        <w:t>All charts taken using:</w:t>
-      </w:r>
-    </w:p>
-    <w:p>
-      <w:pPr>
         <w:autoSpaceDE w:val="0"/>
         <w:autoSpaceDN w:val="0"/>
         <w:adjustRightInd w:val="0"/>
@@ -2980,95 +3298,15 @@
           <w:szCs w:val="19"/>
           <w:highlight w:val="white"/>
         </w:rPr>
-        <w:t>NODE_SCAN_32MS</w:t>
-      </w:r>
-    </w:p>
-    <w:p>
-      <w:pPr>
-        <w:autoSpaceDE w:val="0"/>
-        <w:autoSpaceDN w:val="0"/>
-        <w:adjustRightInd w:val="0"/>
-        <w:spacing w:after="0" w:line="240" w:lineRule="auto"/>
-        <w:rPr>
-          <w:rFonts w:ascii="Consolas" w:hAnsi="Consolas" w:cs="Consolas"/>
-          <w:color w:val="A000A0"/>
-          <w:sz w:val="19"/>
-          <w:szCs w:val="19"/>
-          <w:highlight w:val="white"/>
-        </w:rPr>
-      </w:pPr>
-    </w:p>
-    <w:p>
-      <w:pPr>
-        <w:autoSpaceDE w:val="0"/>
-        <w:autoSpaceDN w:val="0"/>
-        <w:adjustRightInd w:val="0"/>
-        <w:spacing w:after="0" w:line="240" w:lineRule="auto"/>
-        <w:rPr>
-          <w:rFonts w:ascii="Consolas" w:hAnsi="Consolas" w:cs="Consolas"/>
-          <w:color w:val="A000A0"/>
-          <w:sz w:val="19"/>
-          <w:szCs w:val="19"/>
-          <w:highlight w:val="white"/>
-        </w:rPr>
-      </w:pPr>
-      <w:r>
-        <w:rPr>
-          <w:rFonts w:ascii="Consolas" w:hAnsi="Consolas" w:cs="Consolas"/>
-          <w:color w:val="0000FF"/>
-          <w:sz w:val="19"/>
-          <w:szCs w:val="19"/>
-          <w:highlight w:val="white"/>
-        </w:rPr>
-        <w:t>#define</w:t>
-      </w:r>
-      <w:r>
-        <w:rPr>
-          <w:rFonts w:ascii="Consolas" w:hAnsi="Consolas" w:cs="Consolas"/>
-          <w:color w:val="A31515"/>
-          <w:sz w:val="19"/>
-          <w:szCs w:val="19"/>
-          <w:highlight w:val="white"/>
-        </w:rPr>
-        <w:t xml:space="preserve"> </w:t>
-      </w:r>
-      <w:r>
-        <w:rPr>
-          <w:rFonts w:ascii="Consolas" w:hAnsi="Consolas" w:cs="Consolas"/>
-          <w:color w:val="A000A0"/>
-          <w:sz w:val="19"/>
-          <w:szCs w:val="19"/>
-          <w:highlight w:val="white"/>
-        </w:rPr>
-        <w:t>DEF_TOUCH_DRIFT_PERIOD_MS</w:t>
-      </w:r>
-      <w:r>
-        <w:rPr>
-          <w:rFonts w:ascii="Consolas" w:hAnsi="Consolas" w:cs="Consolas"/>
-          <w:color w:val="A31515"/>
-          <w:sz w:val="19"/>
-          <w:szCs w:val="19"/>
-          <w:highlight w:val="white"/>
-        </w:rPr>
-        <w:t xml:space="preserve"> </w:t>
-      </w:r>
-      <w:r>
-        <w:rPr>
-          <w:rFonts w:ascii="Consolas" w:hAnsi="Consolas" w:cs="Consolas"/>
-          <w:color w:val="000000"/>
-          <w:sz w:val="19"/>
-          <w:szCs w:val="19"/>
-          <w:highlight w:val="white"/>
-        </w:rPr>
-        <w:t>1000</w:t>
-      </w:r>
-    </w:p>
-    <w:p>
-      <w:pPr>
-        <w:pStyle w:val="NoSpacing"/>
-      </w:pPr>
-      <w:r>
-        <w:t>Avg current: ~36uA</w:t>
+        <w:t>NODE_SCAN_1024MS</w:t>
+      </w:r>
+    </w:p>
+    <w:p>
+      <w:pPr>
+        <w:pStyle w:val="NoSpacing"/>
+      </w:pPr>
+      <w:r>
+        <w:t>Avg current: ~15.3uA</w:t>
       </w:r>
     </w:p>
     <w:p>
@@ -3079,11 +3317,12 @@
         <w:rPr>
           <w:noProof/>
         </w:rPr>
+        <w:lastRenderedPageBreak/>
         <w:drawing>
-          <wp:inline distT="0" distB="0" distL="0" distR="0" wp14:anchorId="5B0ABAC3" wp14:editId="253713F5">
-            <wp:extent cx="5486400" cy="1455420"/>
-            <wp:effectExtent l="0" t="0" r="0" b="0"/>
-            <wp:docPr id="27" name="Picture 27"/>
+          <wp:inline distT="0" distB="0" distL="0" distR="0" wp14:anchorId="501B3251" wp14:editId="06C81905">
+            <wp:extent cx="5486400" cy="1457765"/>
+            <wp:effectExtent l="0" t="0" r="0" b="9525"/>
+            <wp:docPr id="25" name="Picture 25"/>
             <wp:cNvGraphicFramePr>
               <a:graphicFrameLocks xmlns:a="http://schemas.openxmlformats.org/drawingml/2006/main" noChangeAspect="1"/>
             </wp:cNvGraphicFramePr>
@@ -3103,7 +3342,7 @@
                   <pic:spPr>
                     <a:xfrm>
                       <a:off x="0" y="0"/>
-                      <a:ext cx="5486400" cy="1455420"/>
+                      <a:ext cx="5486400" cy="1457765"/>
                     </a:xfrm>
                     <a:prstGeom prst="rect">
                       <a:avLst/>
@@ -3118,6 +3357,35 @@
     </w:p>
     <w:p>
       <w:pPr>
+        <w:pStyle w:val="Heading2"/>
+      </w:pPr>
+    </w:p>
+    <w:p>
+      <w:pPr>
+        <w:pStyle w:val="Heading2"/>
+      </w:pPr>
+      <w:bookmarkStart w:id="14" w:name="_Toc21086367"/>
+      <w:r>
+        <w:t>Lower Power by increasing drift calibration time</w:t>
+      </w:r>
+      <w:bookmarkEnd w:id="14"/>
+    </w:p>
+    <w:p>
+      <w:pPr>
+        <w:pStyle w:val="NoSpacing"/>
+        <w:rPr>
+          <w:highlight w:val="white"/>
+        </w:rPr>
+      </w:pPr>
+      <w:r>
+        <w:rPr>
+          <w:highlight w:val="white"/>
+        </w:rPr>
+        <w:t>All charts taken using:</w:t>
+      </w:r>
+    </w:p>
+    <w:p>
+      <w:pPr>
         <w:autoSpaceDE w:val="0"/>
         <w:autoSpaceDN w:val="0"/>
         <w:adjustRightInd w:val="0"/>
@@ -3158,6 +3426,86 @@
           <w:szCs w:val="19"/>
           <w:highlight w:val="white"/>
         </w:rPr>
+        <w:t>QTM_AUTOSCAN_TRIGGER_PERIOD</w:t>
+      </w:r>
+      <w:r>
+        <w:rPr>
+          <w:rFonts w:ascii="Consolas" w:hAnsi="Consolas" w:cs="Consolas"/>
+          <w:color w:val="A31515"/>
+          <w:sz w:val="19"/>
+          <w:szCs w:val="19"/>
+          <w:highlight w:val="white"/>
+        </w:rPr>
+        <w:t xml:space="preserve"> </w:t>
+      </w:r>
+      <w:r>
+        <w:rPr>
+          <w:rFonts w:ascii="Consolas" w:hAnsi="Consolas" w:cs="Consolas"/>
+          <w:color w:val="A000A0"/>
+          <w:sz w:val="19"/>
+          <w:szCs w:val="19"/>
+          <w:highlight w:val="white"/>
+        </w:rPr>
+        <w:t>NODE_SCAN_32MS</w:t>
+      </w:r>
+    </w:p>
+    <w:p>
+      <w:pPr>
+        <w:autoSpaceDE w:val="0"/>
+        <w:autoSpaceDN w:val="0"/>
+        <w:adjustRightInd w:val="0"/>
+        <w:spacing w:after="0" w:line="240" w:lineRule="auto"/>
+        <w:rPr>
+          <w:rFonts w:ascii="Consolas" w:hAnsi="Consolas" w:cs="Consolas"/>
+          <w:color w:val="A000A0"/>
+          <w:sz w:val="19"/>
+          <w:szCs w:val="19"/>
+          <w:highlight w:val="white"/>
+        </w:rPr>
+      </w:pPr>
+    </w:p>
+    <w:p>
+      <w:pPr>
+        <w:autoSpaceDE w:val="0"/>
+        <w:autoSpaceDN w:val="0"/>
+        <w:adjustRightInd w:val="0"/>
+        <w:spacing w:after="0" w:line="240" w:lineRule="auto"/>
+        <w:rPr>
+          <w:rFonts w:ascii="Consolas" w:hAnsi="Consolas" w:cs="Consolas"/>
+          <w:color w:val="A000A0"/>
+          <w:sz w:val="19"/>
+          <w:szCs w:val="19"/>
+          <w:highlight w:val="white"/>
+        </w:rPr>
+      </w:pPr>
+      <w:r>
+        <w:rPr>
+          <w:rFonts w:ascii="Consolas" w:hAnsi="Consolas" w:cs="Consolas"/>
+          <w:color w:val="0000FF"/>
+          <w:sz w:val="19"/>
+          <w:szCs w:val="19"/>
+          <w:highlight w:val="white"/>
+        </w:rPr>
+        <w:t>#define</w:t>
+      </w:r>
+      <w:r>
+        <w:rPr>
+          <w:rFonts w:ascii="Consolas" w:hAnsi="Consolas" w:cs="Consolas"/>
+          <w:color w:val="A31515"/>
+          <w:sz w:val="19"/>
+          <w:szCs w:val="19"/>
+          <w:highlight w:val="white"/>
+        </w:rPr>
+        <w:t xml:space="preserve"> </w:t>
+      </w:r>
+      <w:r>
+        <w:rPr>
+          <w:rFonts w:ascii="Consolas" w:hAnsi="Consolas" w:cs="Consolas"/>
+          <w:color w:val="A000A0"/>
+          <w:sz w:val="19"/>
+          <w:szCs w:val="19"/>
+          <w:highlight w:val="white"/>
+        </w:rPr>
         <w:t>DEF_TOUCH_DRIFT_PERIOD_MS</w:t>
       </w:r>
       <w:r>
@@ -3178,15 +3526,15 @@
           <w:szCs w:val="19"/>
           <w:highlight w:val="white"/>
         </w:rPr>
-        <w:t>2000</w:t>
-      </w:r>
-    </w:p>
-    <w:p>
-      <w:pPr>
-        <w:pStyle w:val="NoSpacing"/>
-      </w:pPr>
-      <w:r>
-        <w:t>Avg current: ~32.7uA</w:t>
+        <w:t>1000</w:t>
+      </w:r>
+    </w:p>
+    <w:p>
+      <w:pPr>
+        <w:pStyle w:val="NoSpacing"/>
+      </w:pPr>
+      <w:r>
+        <w:t>Avg current: ~36uA</w:t>
       </w:r>
     </w:p>
     <w:p>
@@ -3198,10 +3546,10 @@
           <w:noProof/>
         </w:rPr>
         <w:drawing>
-          <wp:inline distT="0" distB="0" distL="0" distR="0" wp14:anchorId="7C238F99" wp14:editId="11042A59">
-            <wp:extent cx="5486400" cy="1456592"/>
+          <wp:inline distT="0" distB="0" distL="0" distR="0" wp14:anchorId="5B0ABAC3" wp14:editId="253713F5">
+            <wp:extent cx="5486400" cy="1455420"/>
             <wp:effectExtent l="0" t="0" r="0" b="0"/>
-            <wp:docPr id="28" name="Picture 28"/>
+            <wp:docPr id="27" name="Picture 27"/>
             <wp:cNvGraphicFramePr>
               <a:graphicFrameLocks xmlns:a="http://schemas.openxmlformats.org/drawingml/2006/main" noChangeAspect="1"/>
             </wp:cNvGraphicFramePr>
@@ -3221,7 +3569,7 @@
                   <pic:spPr>
                     <a:xfrm>
                       <a:off x="0" y="0"/>
-                      <a:ext cx="5486400" cy="1456592"/>
+                      <a:ext cx="5486400" cy="1455420"/>
                     </a:xfrm>
                     <a:prstGeom prst="rect">
                       <a:avLst/>
@@ -3296,31 +3644,15 @@
           <w:szCs w:val="19"/>
           <w:highlight w:val="white"/>
         </w:rPr>
-        <w:t>4</w:t>
-      </w:r>
-      <w:r>
-        <w:rPr>
-          <w:rFonts w:ascii="Consolas" w:hAnsi="Consolas" w:cs="Consolas"/>
-          <w:color w:val="000000"/>
-          <w:sz w:val="19"/>
-          <w:szCs w:val="19"/>
-          <w:highlight w:val="white"/>
-        </w:rPr>
-        <w:t>000</w:t>
-      </w:r>
-    </w:p>
-    <w:p>
-      <w:pPr>
-        <w:pStyle w:val="NoSpacing"/>
-      </w:pPr>
-      <w:r>
-        <w:t>Avg current: ~</w:t>
-      </w:r>
-      <w:r>
-        <w:t>30.7</w:t>
-      </w:r>
-      <w:r>
-        <w:t>uA</w:t>
+        <w:t>2000</w:t>
+      </w:r>
+    </w:p>
+    <w:p>
+      <w:pPr>
+        <w:pStyle w:val="NoSpacing"/>
+      </w:pPr>
+      <w:r>
+        <w:t>Avg current: ~32.7uA</w:t>
       </w:r>
     </w:p>
     <w:p>
@@ -3332,10 +3664,10 @@
           <w:noProof/>
         </w:rPr>
         <w:drawing>
-          <wp:inline distT="0" distB="0" distL="0" distR="0" wp14:anchorId="7AFCF53D" wp14:editId="44D128D2">
-            <wp:extent cx="5486400" cy="1459523"/>
-            <wp:effectExtent l="0" t="0" r="0" b="7620"/>
-            <wp:docPr id="29" name="Picture 29"/>
+          <wp:inline distT="0" distB="0" distL="0" distR="0" wp14:anchorId="7C238F99" wp14:editId="11042A59">
+            <wp:extent cx="5486400" cy="1456592"/>
+            <wp:effectExtent l="0" t="0" r="0" b="0"/>
+            <wp:docPr id="28" name="Picture 28"/>
             <wp:cNvGraphicFramePr>
               <a:graphicFrameLocks xmlns:a="http://schemas.openxmlformats.org/drawingml/2006/main" noChangeAspect="1"/>
             </wp:cNvGraphicFramePr>
@@ -3355,7 +3687,7 @@
                   <pic:spPr>
                     <a:xfrm>
                       <a:off x="0" y="0"/>
-                      <a:ext cx="5486400" cy="1459523"/>
+                      <a:ext cx="5486400" cy="1456592"/>
                     </a:xfrm>
                     <a:prstGeom prst="rect">
                       <a:avLst/>
@@ -3390,7 +3722,6 @@
           <w:szCs w:val="19"/>
           <w:highlight w:val="white"/>
         </w:rPr>
-        <w:lastRenderedPageBreak/>
         <w:t>#define</w:t>
       </w:r>
       <w:r>
@@ -3431,7 +3762,7 @@
           <w:szCs w:val="19"/>
           <w:highlight w:val="white"/>
         </w:rPr>
-        <w:t>8</w:t>
+        <w:t>4</w:t>
       </w:r>
       <w:r>
         <w:rPr>
@@ -3452,7 +3783,7 @@
         <w:t>Avg current: ~</w:t>
       </w:r>
       <w:r>
-        <w:t>29.7</w:t>
+        <w:t>30.7</w:t>
       </w:r>
       <w:r>
         <w:t>uA</w:t>
@@ -3467,10 +3798,10 @@
           <w:noProof/>
         </w:rPr>
         <w:drawing>
-          <wp:inline distT="0" distB="0" distL="0" distR="0" wp14:anchorId="3EA63EFB" wp14:editId="71EF09C2">
-            <wp:extent cx="5486400" cy="1451317"/>
-            <wp:effectExtent l="0" t="0" r="0" b="0"/>
-            <wp:docPr id="30" name="Picture 30"/>
+          <wp:inline distT="0" distB="0" distL="0" distR="0" wp14:anchorId="7AFCF53D" wp14:editId="44D128D2">
+            <wp:extent cx="5486400" cy="1459523"/>
+            <wp:effectExtent l="0" t="0" r="0" b="7620"/>
+            <wp:docPr id="29" name="Picture 29"/>
             <wp:cNvGraphicFramePr>
               <a:graphicFrameLocks xmlns:a="http://schemas.openxmlformats.org/drawingml/2006/main" noChangeAspect="1"/>
             </wp:cNvGraphicFramePr>
@@ -3490,7 +3821,7 @@
                   <pic:spPr>
                     <a:xfrm>
                       <a:off x="0" y="0"/>
-                      <a:ext cx="5486400" cy="1451317"/>
+                      <a:ext cx="5486400" cy="1459523"/>
                     </a:xfrm>
                     <a:prstGeom prst="rect">
                       <a:avLst/>
@@ -3502,7 +3833,6 @@
           </wp:inline>
         </w:drawing>
       </w:r>
-      <w:bookmarkEnd w:id="5"/>
     </w:p>
     <w:p>
       <w:pPr>
@@ -3526,6 +3856,7 @@
           <w:szCs w:val="19"/>
           <w:highlight w:val="white"/>
         </w:rPr>
+        <w:lastRenderedPageBreak/>
         <w:t>#define</w:t>
       </w:r>
       <w:r>
@@ -3566,15 +3897,31 @@
           <w:szCs w:val="19"/>
           <w:highlight w:val="white"/>
         </w:rPr>
-        <w:t>16000</w:t>
-      </w:r>
-    </w:p>
-    <w:p>
-      <w:pPr>
-        <w:pStyle w:val="NoSpacing"/>
-      </w:pPr>
-      <w:r>
-        <w:t>Avg current: ~29.12uA</w:t>
+        <w:t>8</w:t>
+      </w:r>
+      <w:r>
+        <w:rPr>
+          <w:rFonts w:ascii="Consolas" w:hAnsi="Consolas" w:cs="Consolas"/>
+          <w:color w:val="000000"/>
+          <w:sz w:val="19"/>
+          <w:szCs w:val="19"/>
+          <w:highlight w:val="white"/>
+        </w:rPr>
+        <w:t>000</w:t>
+      </w:r>
+    </w:p>
+    <w:p>
+      <w:pPr>
+        <w:pStyle w:val="NoSpacing"/>
+      </w:pPr>
+      <w:r>
+        <w:t>Avg current: ~</w:t>
+      </w:r>
+      <w:r>
+        <w:t>29.7</w:t>
+      </w:r>
+      <w:r>
+        <w:t>uA</w:t>
       </w:r>
     </w:p>
     <w:p>
@@ -3586,10 +3933,10 @@
           <w:noProof/>
         </w:rPr>
         <w:drawing>
-          <wp:inline distT="0" distB="0" distL="0" distR="0" wp14:anchorId="7F223582" wp14:editId="06D539A4">
-            <wp:extent cx="5486400" cy="1525172"/>
+          <wp:inline distT="0" distB="0" distL="0" distR="0" wp14:anchorId="3EA63EFB" wp14:editId="71EF09C2">
+            <wp:extent cx="5486400" cy="1451317"/>
             <wp:effectExtent l="0" t="0" r="0" b="0"/>
-            <wp:docPr id="1" name="Picture 1"/>
+            <wp:docPr id="30" name="Picture 30"/>
             <wp:cNvGraphicFramePr>
               <a:graphicFrameLocks xmlns:a="http://schemas.openxmlformats.org/drawingml/2006/main" noChangeAspect="1"/>
             </wp:cNvGraphicFramePr>
@@ -3609,7 +3956,7 @@
                   <pic:spPr>
                     <a:xfrm>
                       <a:off x="0" y="0"/>
-                      <a:ext cx="5486400" cy="1525172"/>
+                      <a:ext cx="5486400" cy="1451317"/>
                     </a:xfrm>
                     <a:prstGeom prst="rect">
                       <a:avLst/>
@@ -3621,9 +3968,7 @@
           </wp:inline>
         </w:drawing>
       </w:r>
-      <w:r>
-        <w:t xml:space="preserve"> </w:t>
-      </w:r>
+      <w:bookmarkEnd w:id="4"/>
     </w:p>
     <w:p>
       <w:pPr>
@@ -3687,20 +4032,19 @@
           <w:szCs w:val="19"/>
           <w:highlight w:val="white"/>
         </w:rPr>
-        <w:t>32000</w:t>
-      </w:r>
-    </w:p>
-    <w:p>
-      <w:pPr>
-        <w:pStyle w:val="NoSpacing"/>
-      </w:pPr>
-      <w:r>
-        <w:t>Avg current: ~28.91uA</w:t>
-      </w:r>
-    </w:p>
-    <w:p>
-      <w:pPr>
-        <w:pStyle w:val="NoSpacing"/>
+        <w:t>16000</w:t>
+      </w:r>
+    </w:p>
+    <w:p>
+      <w:pPr>
+        <w:pStyle w:val="NoSpacing"/>
+      </w:pPr>
+      <w:r>
+        <w:t>Avg current: ~29.12uA</w:t>
+      </w:r>
+    </w:p>
+    <w:p>
+      <w:pPr>
         <w:ind w:firstLine="720"/>
       </w:pPr>
       <w:r>
@@ -3708,10 +4052,10 @@
           <w:noProof/>
         </w:rPr>
         <w:drawing>
-          <wp:inline distT="0" distB="0" distL="0" distR="0" wp14:anchorId="43883DF6" wp14:editId="2FD31A04">
-            <wp:extent cx="5486400" cy="1515208"/>
-            <wp:effectExtent l="0" t="0" r="0" b="8890"/>
-            <wp:docPr id="5" name="Picture 5"/>
+          <wp:inline distT="0" distB="0" distL="0" distR="0" wp14:anchorId="7F223582" wp14:editId="06D539A4">
+            <wp:extent cx="5486400" cy="1525172"/>
+            <wp:effectExtent l="0" t="0" r="0" b="0"/>
+            <wp:docPr id="1" name="Picture 1"/>
             <wp:cNvGraphicFramePr>
               <a:graphicFrameLocks xmlns:a="http://schemas.openxmlformats.org/drawingml/2006/main" noChangeAspect="1"/>
             </wp:cNvGraphicFramePr>
@@ -3731,7 +4075,7 @@
                   <pic:spPr>
                     <a:xfrm>
                       <a:off x="0" y="0"/>
-                      <a:ext cx="5486400" cy="1515208"/>
+                      <a:ext cx="5486400" cy="1525172"/>
                     </a:xfrm>
                     <a:prstGeom prst="rect">
                       <a:avLst/>
@@ -3743,47 +4087,97 @@
           </wp:inline>
         </w:drawing>
       </w:r>
-    </w:p>
-    <w:p>
-      <w:pPr>
+      <w:r>
+        <w:t xml:space="preserve"> </w:t>
+      </w:r>
+    </w:p>
+    <w:p>
+      <w:pPr>
+        <w:autoSpaceDE w:val="0"/>
+        <w:autoSpaceDN w:val="0"/>
+        <w:adjustRightInd w:val="0"/>
+        <w:spacing w:after="0" w:line="240" w:lineRule="auto"/>
+        <w:rPr>
+          <w:rFonts w:ascii="Consolas" w:hAnsi="Consolas" w:cs="Consolas"/>
+          <w:color w:val="A000A0"/>
+          <w:sz w:val="19"/>
+          <w:szCs w:val="19"/>
+          <w:highlight w:val="white"/>
+        </w:rPr>
+      </w:pPr>
+      <w:r>
+        <w:rPr>
+          <w:rFonts w:ascii="Consolas" w:hAnsi="Consolas" w:cs="Consolas"/>
+          <w:color w:val="0000FF"/>
+          <w:sz w:val="19"/>
+          <w:szCs w:val="19"/>
+          <w:highlight w:val="white"/>
+        </w:rPr>
+        <w:t>#define</w:t>
+      </w:r>
+      <w:r>
+        <w:rPr>
+          <w:rFonts w:ascii="Consolas" w:hAnsi="Consolas" w:cs="Consolas"/>
+          <w:color w:val="A31515"/>
+          <w:sz w:val="19"/>
+          <w:szCs w:val="19"/>
+          <w:highlight w:val="white"/>
+        </w:rPr>
+        <w:t xml:space="preserve"> </w:t>
+      </w:r>
+      <w:r>
+        <w:rPr>
+          <w:rFonts w:ascii="Consolas" w:hAnsi="Consolas" w:cs="Consolas"/>
+          <w:color w:val="A000A0"/>
+          <w:sz w:val="19"/>
+          <w:szCs w:val="19"/>
+          <w:highlight w:val="white"/>
+        </w:rPr>
+        <w:t>DEF_TOUCH_DRIFT_PERIOD_MS</w:t>
+      </w:r>
+      <w:r>
+        <w:rPr>
+          <w:rFonts w:ascii="Consolas" w:hAnsi="Consolas" w:cs="Consolas"/>
+          <w:color w:val="A31515"/>
+          <w:sz w:val="19"/>
+          <w:szCs w:val="19"/>
+          <w:highlight w:val="white"/>
+        </w:rPr>
+        <w:t xml:space="preserve"> </w:t>
+      </w:r>
+      <w:r>
+        <w:rPr>
+          <w:rFonts w:ascii="Consolas" w:hAnsi="Consolas" w:cs="Consolas"/>
+          <w:color w:val="000000"/>
+          <w:sz w:val="19"/>
+          <w:szCs w:val="19"/>
+          <w:highlight w:val="white"/>
+        </w:rPr>
+        <w:t>32000</w:t>
+      </w:r>
+    </w:p>
+    <w:p>
+      <w:pPr>
+        <w:pStyle w:val="NoSpacing"/>
+      </w:pPr>
+      <w:r>
+        <w:t>Avg current: ~28.91uA</w:t>
+      </w:r>
+    </w:p>
+    <w:p>
+      <w:pPr>
+        <w:pStyle w:val="NoSpacing"/>
         <w:ind w:firstLine="720"/>
       </w:pPr>
       <w:r>
-        <w:br w:type="page"/>
-      </w:r>
-    </w:p>
-    <w:p>
-      <w:pPr>
-        <w:pStyle w:val="Heading1"/>
-      </w:pPr>
-      <w:r>
-        <w:lastRenderedPageBreak/>
-        <w:t>SAML10 + QT8 1D Sensors w/ low power</w:t>
-      </w:r>
-    </w:p>
-    <w:p>
-      <w:r>
-        <w:t>Buttons FW – can use START code generator to change clocks</w:t>
-      </w:r>
-    </w:p>
-    <w:p>
-      <w:r>
-        <w:t>1.8Vdc</w:t>
-      </w:r>
-    </w:p>
-    <w:p>
-      <w:r>
-        <w:t>16MHz, no sleep</w:t>
-      </w:r>
-      <w:r>
         <w:rPr>
           <w:noProof/>
         </w:rPr>
         <w:drawing>
-          <wp:inline distT="0" distB="0" distL="0" distR="0" wp14:anchorId="649CDB70" wp14:editId="5DB0FA18">
-            <wp:extent cx="5943600" cy="1572260"/>
+          <wp:inline distT="0" distB="0" distL="0" distR="0" wp14:anchorId="43883DF6" wp14:editId="2FD31A04">
+            <wp:extent cx="5486400" cy="1515208"/>
             <wp:effectExtent l="0" t="0" r="0" b="8890"/>
-            <wp:docPr id="7" name="Picture 7"/>
+            <wp:docPr id="5" name="Picture 5"/>
             <wp:cNvGraphicFramePr>
               <a:graphicFrameLocks xmlns:a="http://schemas.openxmlformats.org/drawingml/2006/main" noChangeAspect="1"/>
             </wp:cNvGraphicFramePr>
@@ -3803,7 +4197,7 @@
                   <pic:spPr>
                     <a:xfrm>
                       <a:off x="0" y="0"/>
-                      <a:ext cx="5943600" cy="1572260"/>
+                      <a:ext cx="5486400" cy="1515208"/>
                     </a:xfrm>
                     <a:prstGeom prst="rect">
                       <a:avLst/>
@@ -3817,30 +4211,47 @@
       </w:r>
     </w:p>
     <w:p>
-      <w:r>
-        <w:t>16MHz, sleep, 64mS auto scan</w:t>
-      </w:r>
-      <w:bookmarkStart w:id="12" w:name="_GoBack"/>
-      <w:bookmarkEnd w:id="12"/>
-    </w:p>
-    <w:p>
-      <w:pPr>
-        <w:rPr>
-          <w:rFonts w:asciiTheme="majorHAnsi" w:eastAsiaTheme="majorEastAsia" w:hAnsiTheme="majorHAnsi" w:cstheme="majorBidi"/>
-          <w:color w:val="365F91" w:themeColor="accent1" w:themeShade="BF"/>
-          <w:sz w:val="32"/>
-          <w:szCs w:val="32"/>
-        </w:rPr>
-      </w:pPr>
+      <w:pPr>
+        <w:ind w:firstLine="720"/>
+      </w:pPr>
+      <w:r>
+        <w:br w:type="page"/>
+      </w:r>
+    </w:p>
+    <w:p>
+      <w:pPr>
+        <w:pStyle w:val="Heading1"/>
+      </w:pPr>
+      <w:bookmarkStart w:id="15" w:name="_Toc21086368"/>
+      <w:r>
+        <w:lastRenderedPageBreak/>
+        <w:t>SAML10 + QT8 1D Sensors w/ low power</w:t>
+      </w:r>
+      <w:bookmarkEnd w:id="15"/>
+    </w:p>
+    <w:p>
+      <w:r>
+        <w:t>Buttons FW – can use START code generator to change clocks</w:t>
+      </w:r>
+    </w:p>
+    <w:p>
+      <w:r>
+        <w:t>1.8Vdc</w:t>
+      </w:r>
+    </w:p>
+    <w:p>
+      <w:r>
+        <w:t>16MHz, no sleep</w:t>
+      </w:r>
       <w:r>
         <w:rPr>
           <w:noProof/>
         </w:rPr>
         <w:drawing>
-          <wp:inline distT="0" distB="0" distL="0" distR="0" wp14:anchorId="4D166633" wp14:editId="0056B6B6">
-            <wp:extent cx="5943600" cy="1569085"/>
-            <wp:effectExtent l="0" t="0" r="0" b="0"/>
-            <wp:docPr id="8" name="Picture 8"/>
+          <wp:inline distT="0" distB="0" distL="0" distR="0" wp14:anchorId="649CDB70" wp14:editId="5DB0FA18">
+            <wp:extent cx="5943600" cy="1572260"/>
+            <wp:effectExtent l="0" t="0" r="0" b="8890"/>
+            <wp:docPr id="7" name="Picture 7"/>
             <wp:cNvGraphicFramePr>
               <a:graphicFrameLocks xmlns:a="http://schemas.openxmlformats.org/drawingml/2006/main" noChangeAspect="1"/>
             </wp:cNvGraphicFramePr>
@@ -3860,6 +4271,61 @@
                   <pic:spPr>
                     <a:xfrm>
                       <a:off x="0" y="0"/>
+                      <a:ext cx="5943600" cy="1572260"/>
+                    </a:xfrm>
+                    <a:prstGeom prst="rect">
+                      <a:avLst/>
+                    </a:prstGeom>
+                  </pic:spPr>
+                </pic:pic>
+              </a:graphicData>
+            </a:graphic>
+          </wp:inline>
+        </w:drawing>
+      </w:r>
+    </w:p>
+    <w:p>
+      <w:r>
+        <w:t>16MHz, sleep, 64mS auto scan</w:t>
+      </w:r>
+    </w:p>
+    <w:p>
+      <w:pPr>
+        <w:rPr>
+          <w:rFonts w:asciiTheme="majorHAnsi" w:eastAsiaTheme="majorEastAsia" w:hAnsiTheme="majorHAnsi" w:cstheme="majorBidi"/>
+          <w:color w:val="365F91" w:themeColor="accent1" w:themeShade="BF"/>
+          <w:sz w:val="32"/>
+          <w:szCs w:val="32"/>
+        </w:rPr>
+      </w:pPr>
+      <w:r>
+        <w:rPr>
+          <w:noProof/>
+        </w:rPr>
+        <w:drawing>
+          <wp:inline distT="0" distB="0" distL="0" distR="0" wp14:anchorId="4D166633" wp14:editId="0056B6B6">
+            <wp:extent cx="5943600" cy="1569085"/>
+            <wp:effectExtent l="0" t="0" r="0" b="0"/>
+            <wp:docPr id="8" name="Picture 8"/>
+            <wp:cNvGraphicFramePr>
+              <a:graphicFrameLocks xmlns:a="http://schemas.openxmlformats.org/drawingml/2006/main" noChangeAspect="1"/>
+            </wp:cNvGraphicFramePr>
+            <a:graphic xmlns:a="http://schemas.openxmlformats.org/drawingml/2006/main">
+              <a:graphicData uri="http://schemas.openxmlformats.org/drawingml/2006/picture">
+                <pic:pic xmlns:pic="http://schemas.openxmlformats.org/drawingml/2006/picture">
+                  <pic:nvPicPr>
+                    <pic:cNvPr id="1" name=""/>
+                    <pic:cNvPicPr/>
+                  </pic:nvPicPr>
+                  <pic:blipFill>
+                    <a:blip r:embed="rId31"/>
+                    <a:stretch>
+                      <a:fillRect/>
+                    </a:stretch>
+                  </pic:blipFill>
+                  <pic:spPr>
+                    <a:xfrm>
+                      <a:off x="0" y="0"/>
                       <a:ext cx="5943600" cy="1569085"/>
                     </a:xfrm>
                     <a:prstGeom prst="rect">
@@ -3880,10 +4346,12 @@
       <w:pPr>
         <w:pStyle w:val="Heading1"/>
       </w:pPr>
+      <w:bookmarkStart w:id="16" w:name="_Toc21086369"/>
       <w:r>
         <w:lastRenderedPageBreak/>
         <w:t>SAM L10 Family Features</w:t>
       </w:r>
+      <w:bookmarkEnd w:id="16"/>
     </w:p>
     <w:p>
       <w:pPr>
@@ -3977,8 +4445,13 @@
           <w:numId w:val="4"/>
         </w:numPr>
       </w:pPr>
-      <w:r>
-        <w:t>TrustZone® for ARMv8-M (optional)</w:t>
+      <w:proofErr w:type="spellStart"/>
+      <w:r>
+        <w:t>TrustZone</w:t>
+      </w:r>
+      <w:proofErr w:type="spellEnd"/>
+      <w:r>
+        <w:t>® for ARMv8-M (optional)</w:t>
       </w:r>
     </w:p>
     <w:p>
@@ -4098,7 +4571,15 @@
         </w:numPr>
       </w:pPr>
       <w:r>
-        <w:t>256 bytes TrustRAM with physical protection features</w:t>
+        <w:t xml:space="preserve">256 bytes </w:t>
+      </w:r>
+      <w:proofErr w:type="spellStart"/>
+      <w:r>
+        <w:t>TrustRAM</w:t>
+      </w:r>
+      <w:proofErr w:type="spellEnd"/>
+      <w:r>
+        <w:t xml:space="preserve"> with physical protection features</w:t>
       </w:r>
     </w:p>
     <w:p>
@@ -4146,7 +4627,15 @@
         </w:numPr>
       </w:pPr>
       <w:r>
-        <w:t>32.768 kHz ultra low-power internal RC oscillator</w:t>
+        <w:t xml:space="preserve">32.768 kHz </w:t>
+      </w:r>
+      <w:proofErr w:type="spellStart"/>
+      <w:r>
+        <w:t>ultra low</w:t>
+      </w:r>
+      <w:proofErr w:type="spellEnd"/>
+      <w:r>
+        <w:t>-power internal RC oscillator</w:t>
       </w:r>
     </w:p>
     <w:p>
@@ -4181,8 +4670,13 @@
           <w:numId w:val="4"/>
         </w:numPr>
       </w:pPr>
-      <w:r>
-        <w:t>Ultra low-power digital Frequency-Locked Loop (DFLLULP)</w:t>
+      <w:proofErr w:type="spellStart"/>
+      <w:r>
+        <w:t>Ultra low</w:t>
+      </w:r>
+      <w:proofErr w:type="spellEnd"/>
+      <w:r>
+        <w:t>-power digital Frequency-Locked Loop (DFLLULP)</w:t>
       </w:r>
     </w:p>
     <w:p>
@@ -4242,7 +4736,15 @@
         </w:numPr>
       </w:pPr>
       <w:r>
-        <w:t>Active mode (&lt; 25 μA/MHz)</w:t>
+        <w:t xml:space="preserve">Active mode (&lt; 25 </w:t>
+      </w:r>
+      <w:proofErr w:type="spellStart"/>
+      <w:r>
+        <w:t>μA</w:t>
+      </w:r>
+      <w:proofErr w:type="spellEnd"/>
+      <w:r>
+        <w:t>/MHz)</w:t>
       </w:r>
     </w:p>
     <w:p>
@@ -4254,7 +4756,23 @@
         </w:numPr>
       </w:pPr>
       <w:r>
-        <w:t>Idle mode (&lt; 10 μA/MHz) with 1.5 μs wake-up time</w:t>
+        <w:t xml:space="preserve">Idle mode (&lt; 10 </w:t>
+      </w:r>
+      <w:proofErr w:type="spellStart"/>
+      <w:r>
+        <w:t>μA</w:t>
+      </w:r>
+      <w:proofErr w:type="spellEnd"/>
+      <w:r>
+        <w:t xml:space="preserve">/MHz) with 1.5 </w:t>
+      </w:r>
+      <w:proofErr w:type="spellStart"/>
+      <w:r>
+        <w:t>μs</w:t>
+      </w:r>
+      <w:proofErr w:type="spellEnd"/>
+      <w:r>
+        <w:t xml:space="preserve"> wake-up time</w:t>
       </w:r>
     </w:p>
     <w:p>
@@ -4266,7 +4784,23 @@
         </w:numPr>
       </w:pPr>
       <w:r>
-        <w:t>Standby with Full SRAM Retention (0.5 μA) with 5.3 μs wake-up time</w:t>
+        <w:t xml:space="preserve">Standby with Full SRAM Retention (0.5 </w:t>
+      </w:r>
+      <w:proofErr w:type="spellStart"/>
+      <w:r>
+        <w:t>μA</w:t>
+      </w:r>
+      <w:proofErr w:type="spellEnd"/>
+      <w:r>
+        <w:t xml:space="preserve">) with 5.3 </w:t>
+      </w:r>
+      <w:proofErr w:type="spellStart"/>
+      <w:r>
+        <w:t>μs</w:t>
+      </w:r>
+      <w:proofErr w:type="spellEnd"/>
+      <w:r>
+        <w:t xml:space="preserve"> wake-up time</w:t>
       </w:r>
     </w:p>
     <w:p>
@@ -4278,7 +4812,15 @@
         </w:numPr>
       </w:pPr>
       <w:r>
-        <w:t>Off mode (&lt; 100 nA)</w:t>
+        <w:t xml:space="preserve">Off mode (&lt; 100 </w:t>
+      </w:r>
+      <w:proofErr w:type="spellStart"/>
+      <w:r>
+        <w:t>nA</w:t>
+      </w:r>
+      <w:proofErr w:type="spellEnd"/>
+      <w:r>
+        <w:t>)</w:t>
       </w:r>
     </w:p>
     <w:p>
@@ -4350,7 +4892,15 @@
         </w:numPr>
       </w:pPr>
       <w:r>
-        <w:t>One 12-bit 1 Msps Analog-to-Digital Converter (ADC) with up to 10 channels</w:t>
+        <w:t xml:space="preserve">One 12-bit 1 </w:t>
+      </w:r>
+      <w:proofErr w:type="spellStart"/>
+      <w:r>
+        <w:t>Msps</w:t>
+      </w:r>
+      <w:proofErr w:type="spellEnd"/>
+      <w:r>
+        <w:t xml:space="preserve"> Analog-to-Digital Converter (ADC) with up to 10 channels</w:t>
       </w:r>
     </w:p>
     <w:p>
@@ -4374,7 +4924,15 @@
         </w:numPr>
       </w:pPr>
       <w:r>
-        <w:t>One 10-bit 350 kSPS Digital-to-Analog Converter (DAC) with external and internal outputs</w:t>
+        <w:t xml:space="preserve">One 10-bit 350 </w:t>
+      </w:r>
+      <w:proofErr w:type="spellStart"/>
+      <w:r>
+        <w:t>kSPS</w:t>
+      </w:r>
+      <w:proofErr w:type="spellEnd"/>
+      <w:r>
+        <w:t xml:space="preserve"> Digital-to-Analog Converter (DAC) with external and internal outputs</w:t>
       </w:r>
     </w:p>
     <w:p>
@@ -6030,7 +6588,7 @@
 </file>
 
 <file path=customXml/itemProps2.xml><?xml version="1.0" encoding="utf-8"?>
-<ds:datastoreItem xmlns:ds="http://schemas.openxmlformats.org/officeDocument/2006/customXml" ds:itemID="{8AE91EFB-BFCA-415C-A9B9-B7482C11FE00}">
+<ds:datastoreItem xmlns:ds="http://schemas.openxmlformats.org/officeDocument/2006/customXml" ds:itemID="{176BCF24-4441-4DF1-B952-F5CA383F9D74}">
   <ds:schemaRefs>
     <ds:schemaRef ds:uri="http://schemas.openxmlformats.org/officeDocument/2006/bibliography"/>
   </ds:schemaRefs>

</xml_diff>